<commit_message>
K-means and K-modes done
</commit_message>
<xml_diff>
--- a/AI/assignments/assignment2/assignment2.docx
+++ b/AI/assignments/assignment2/assignment2.docx
@@ -50,7 +50,7 @@
         <w:adjustRightInd w:val="0"/>
         <w:jc w:val="left"/>
         <w:rPr>
-          <w:rFonts w:ascii="Lucida Console" w:hAnsi="Lucida Console" w:cs="Lucida Console" w:hint="eastAsia"/>
+          <w:rFonts w:ascii="Lucida Console" w:hAnsi="Lucida Console" w:cs="Lucida Console"/>
           <w:kern w:val="0"/>
           <w:sz w:val="24"/>
           <w:szCs w:val="24"/>
@@ -125,7 +125,6 @@
     <w:p>
       <w:pPr>
         <w:rPr>
-          <w:rFonts w:hint="eastAsia"/>
           <w:sz w:val="24"/>
           <w:szCs w:val="24"/>
         </w:rPr>
@@ -158,20 +157,12 @@
           <w:sz w:val="24"/>
           <w:szCs w:val="24"/>
         </w:rPr>
-        <w:t xml:space="preserve">sort the column Age: </w:t>
-      </w:r>
-      <w:r>
-        <w:rPr>
-          <w:sz w:val="24"/>
-          <w:szCs w:val="24"/>
-        </w:rPr>
-        <w:t>[17, 18, 18, 22, 22, 27, 29, 34, 35, 38, 39, 39, 46, 54, 59]</w:t>
+        <w:t>sort the column Age: [17, 18, 18, 22, 22, 27, 29, 34, 35, 38, 39, 39, 46, 54, 59]</w:t>
       </w:r>
     </w:p>
     <w:p>
       <w:pPr>
         <w:rPr>
-          <w:rFonts w:hint="eastAsia"/>
           <w:sz w:val="24"/>
           <w:szCs w:val="24"/>
         </w:rPr>
@@ -249,14 +240,7 @@
           <w:sz w:val="24"/>
           <w:szCs w:val="24"/>
         </w:rPr>
-        <w:t xml:space="preserve">ort the column Extra Usage: </w:t>
-      </w:r>
-      <w:r>
-        <w:rPr>
-          <w:sz w:val="24"/>
-          <w:szCs w:val="24"/>
-        </w:rPr>
-        <w:t>[0, 0, 0, 7, 25, 31, 31, 50, 54, 64, 211, 254, 290, 303, 311]</w:t>
+        <w:t>ort the column Extra Usage: [0, 0, 0, 7, 25, 31, 31, 50, 54, 64, 211, 254, 290, 303, 311]</w:t>
       </w:r>
     </w:p>
     <w:p>
@@ -376,47 +360,7 @@
           <w:sz w:val="24"/>
           <w:szCs w:val="24"/>
         </w:rPr>
-        <w:t>[</w:t>
-      </w:r>
-      <w:r>
-        <w:rPr>
-          <w:rFonts w:eastAsiaTheme="minorHAnsi"/>
-          <w:sz w:val="24"/>
-          <w:szCs w:val="24"/>
-        </w:rPr>
-        <w:t>31</w:t>
-      </w:r>
-      <w:r>
-        <w:rPr>
-          <w:rFonts w:eastAsiaTheme="minorHAnsi"/>
-          <w:sz w:val="24"/>
-          <w:szCs w:val="24"/>
-        </w:rPr>
-        <w:t xml:space="preserve">, </w:t>
-      </w:r>
-      <w:r>
-        <w:rPr>
-          <w:rFonts w:eastAsiaTheme="minorHAnsi"/>
-          <w:sz w:val="24"/>
-          <w:szCs w:val="24"/>
-        </w:rPr>
-        <w:t>45</w:t>
-      </w:r>
-      <w:r>
-        <w:rPr>
-          <w:rFonts w:eastAsiaTheme="minorHAnsi"/>
-          <w:sz w:val="24"/>
-          <w:szCs w:val="24"/>
-        </w:rPr>
-        <w:t>),</w:t>
-      </w:r>
-      <w:r>
-        <w:rPr>
-          <w:rFonts w:eastAsiaTheme="minorHAnsi"/>
-          <w:sz w:val="24"/>
-          <w:szCs w:val="24"/>
-        </w:rPr>
-        <w:t xml:space="preserve"> </w:t>
+        <w:t xml:space="preserve">[31, 45), </w:t>
       </w:r>
       <w:r>
         <w:rPr>
@@ -432,31 +376,7 @@
           <w:sz w:val="24"/>
           <w:szCs w:val="24"/>
         </w:rPr>
-        <w:t>[</w:t>
-      </w:r>
-      <w:r>
-        <w:rPr>
-          <w:rFonts w:eastAsiaTheme="minorHAnsi"/>
-          <w:sz w:val="24"/>
-          <w:szCs w:val="24"/>
-        </w:rPr>
-        <w:t>45</w:t>
-      </w:r>
-      <w:r>
-        <w:rPr>
-          <w:rFonts w:eastAsiaTheme="minorHAnsi"/>
-          <w:sz w:val="24"/>
-          <w:szCs w:val="24"/>
-        </w:rPr>
-        <w:t xml:space="preserve">, </w:t>
-      </w:r>
-      <w:r>
-        <w:rPr>
-          <w:rFonts w:eastAsiaTheme="minorHAnsi"/>
-          <w:sz w:val="24"/>
-          <w:szCs w:val="24"/>
-        </w:rPr>
-        <w:t>59]</w:t>
+        <w:t>[45, 59]</w:t>
       </w:r>
     </w:p>
     <w:p>
@@ -522,31 +442,7 @@
           <w:sz w:val="24"/>
           <w:szCs w:val="24"/>
         </w:rPr>
-        <w:t>3000</w:t>
-      </w:r>
-      <w:r>
-        <w:rPr>
-          <w:rFonts w:eastAsiaTheme="minorHAnsi"/>
-          <w:sz w:val="24"/>
-          <w:szCs w:val="24"/>
-        </w:rPr>
-        <w:t xml:space="preserve">, </w:t>
-      </w:r>
-      <w:r>
-        <w:rPr>
-          <w:rFonts w:eastAsiaTheme="minorHAnsi"/>
-          <w:sz w:val="24"/>
-          <w:szCs w:val="24"/>
-        </w:rPr>
-        <w:t>15500</w:t>
-      </w:r>
-      <w:r>
-        <w:rPr>
-          <w:rFonts w:eastAsiaTheme="minorHAnsi"/>
-          <w:sz w:val="24"/>
-          <w:szCs w:val="24"/>
-        </w:rPr>
-        <w:t xml:space="preserve">), </w:t>
+        <w:t xml:space="preserve">3000, 15500), </w:t>
       </w:r>
       <w:r>
         <w:rPr>
@@ -562,39 +458,7 @@
           <w:sz w:val="24"/>
           <w:szCs w:val="24"/>
         </w:rPr>
-        <w:t>[</w:t>
-      </w:r>
-      <w:r>
-        <w:rPr>
-          <w:rFonts w:eastAsiaTheme="minorHAnsi"/>
-          <w:sz w:val="24"/>
-          <w:szCs w:val="24"/>
-        </w:rPr>
-        <w:t>15500</w:t>
-      </w:r>
-      <w:r>
-        <w:rPr>
-          <w:rFonts w:eastAsiaTheme="minorHAnsi"/>
-          <w:sz w:val="24"/>
-          <w:szCs w:val="24"/>
-        </w:rPr>
-        <w:t>,</w:t>
-      </w:r>
-      <w:r>
-        <w:rPr>
-          <w:rFonts w:eastAsiaTheme="minorHAnsi"/>
-          <w:sz w:val="24"/>
-          <w:szCs w:val="24"/>
-        </w:rPr>
-        <w:t xml:space="preserve"> 28000</w:t>
-      </w:r>
-      <w:r>
-        <w:rPr>
-          <w:rFonts w:eastAsiaTheme="minorHAnsi"/>
-          <w:sz w:val="24"/>
-          <w:szCs w:val="24"/>
-        </w:rPr>
-        <w:t xml:space="preserve">), </w:t>
+        <w:t xml:space="preserve">[15500, 28000), </w:t>
       </w:r>
       <w:r>
         <w:rPr>
@@ -610,39 +474,7 @@
           <w:sz w:val="24"/>
           <w:szCs w:val="24"/>
         </w:rPr>
-        <w:t>[</w:t>
-      </w:r>
-      <w:r>
-        <w:rPr>
-          <w:rFonts w:eastAsiaTheme="minorHAnsi"/>
-          <w:sz w:val="24"/>
-          <w:szCs w:val="24"/>
-        </w:rPr>
-        <w:t>28000</w:t>
-      </w:r>
-      <w:r>
-        <w:rPr>
-          <w:rFonts w:eastAsiaTheme="minorHAnsi"/>
-          <w:sz w:val="24"/>
-          <w:szCs w:val="24"/>
-        </w:rPr>
-        <w:t xml:space="preserve">, </w:t>
-      </w:r>
-      <w:r>
-        <w:rPr>
-          <w:rFonts w:eastAsiaTheme="minorHAnsi"/>
-          <w:sz w:val="24"/>
-          <w:szCs w:val="24"/>
-        </w:rPr>
-        <w:t>40500</w:t>
-      </w:r>
-      <w:r>
-        <w:rPr>
-          <w:rFonts w:eastAsiaTheme="minorHAnsi"/>
-          <w:sz w:val="24"/>
-          <w:szCs w:val="24"/>
-        </w:rPr>
-        <w:t>]</w:t>
+        <w:t>[28000, 40500]</w:t>
       </w:r>
     </w:p>
     <w:p>
@@ -666,56 +498,7 @@
           <w:sz w:val="24"/>
           <w:szCs w:val="24"/>
         </w:rPr>
-        <w:t xml:space="preserve"> </w:t>
-      </w:r>
-      <w:r>
-        <w:rPr>
-          <w:sz w:val="24"/>
-          <w:szCs w:val="24"/>
-        </w:rPr>
-        <w:t>(</w:t>
-      </w:r>
-      <w:r>
-        <w:rPr>
-          <w:sz w:val="24"/>
-          <w:szCs w:val="24"/>
-        </w:rPr>
-        <w:t>1600</w:t>
-      </w:r>
-      <w:r>
-        <w:rPr>
-          <w:sz w:val="24"/>
-          <w:szCs w:val="24"/>
-        </w:rPr>
-        <w:t>-</w:t>
-      </w:r>
-      <w:r>
-        <w:rPr>
-          <w:sz w:val="24"/>
-          <w:szCs w:val="24"/>
-        </w:rPr>
-        <w:t>100</w:t>
-      </w:r>
-      <w:r>
-        <w:rPr>
-          <w:sz w:val="24"/>
-          <w:szCs w:val="24"/>
-        </w:rPr>
-        <w:t>)/3=</w:t>
-      </w:r>
-      <w:r>
-        <w:rPr>
-          <w:sz w:val="24"/>
-          <w:szCs w:val="24"/>
-        </w:rPr>
-        <w:t>500</w:t>
-      </w:r>
-      <w:r>
-        <w:rPr>
-          <w:sz w:val="24"/>
-          <w:szCs w:val="24"/>
-        </w:rPr>
-        <w:t xml:space="preserve"> </w:t>
+        <w:t xml:space="preserve"> (1600-100)/3=500 </w:t>
       </w:r>
       <w:r>
         <w:rPr>
@@ -757,31 +540,7 @@
           <w:sz w:val="24"/>
           <w:szCs w:val="24"/>
         </w:rPr>
-        <w:t>100</w:t>
-      </w:r>
-      <w:r>
-        <w:rPr>
-          <w:rFonts w:eastAsiaTheme="minorHAnsi"/>
-          <w:sz w:val="24"/>
-          <w:szCs w:val="24"/>
-        </w:rPr>
-        <w:t xml:space="preserve">, </w:t>
-      </w:r>
-      <w:r>
-        <w:rPr>
-          <w:rFonts w:eastAsiaTheme="minorHAnsi"/>
-          <w:sz w:val="24"/>
-          <w:szCs w:val="24"/>
-        </w:rPr>
-        <w:t>600</w:t>
-      </w:r>
-      <w:r>
-        <w:rPr>
-          <w:rFonts w:eastAsiaTheme="minorHAnsi"/>
-          <w:sz w:val="24"/>
-          <w:szCs w:val="24"/>
-        </w:rPr>
-        <w:t xml:space="preserve">), </w:t>
+        <w:t xml:space="preserve">100, 600), </w:t>
       </w:r>
       <w:r>
         <w:rPr>
@@ -797,39 +556,7 @@
           <w:sz w:val="24"/>
           <w:szCs w:val="24"/>
         </w:rPr>
-        <w:t>[</w:t>
-      </w:r>
-      <w:r>
-        <w:rPr>
-          <w:rFonts w:eastAsiaTheme="minorHAnsi"/>
-          <w:sz w:val="24"/>
-          <w:szCs w:val="24"/>
-        </w:rPr>
-        <w:t>600</w:t>
-      </w:r>
-      <w:r>
-        <w:rPr>
-          <w:rFonts w:eastAsiaTheme="minorHAnsi"/>
-          <w:sz w:val="24"/>
-          <w:szCs w:val="24"/>
-        </w:rPr>
-        <w:t xml:space="preserve">, </w:t>
-      </w:r>
-      <w:r>
-        <w:rPr>
-          <w:rFonts w:eastAsiaTheme="minorHAnsi"/>
-          <w:sz w:val="24"/>
-          <w:szCs w:val="24"/>
-        </w:rPr>
-        <w:t>1100</w:t>
-      </w:r>
-      <w:r>
-        <w:rPr>
-          <w:rFonts w:eastAsiaTheme="minorHAnsi"/>
-          <w:sz w:val="24"/>
-          <w:szCs w:val="24"/>
-        </w:rPr>
-        <w:t xml:space="preserve">), </w:t>
+        <w:t xml:space="preserve">[600, 1100), </w:t>
       </w:r>
       <w:r>
         <w:rPr>
@@ -845,39 +572,7 @@
           <w:sz w:val="24"/>
           <w:szCs w:val="24"/>
         </w:rPr>
-        <w:t>[</w:t>
-      </w:r>
-      <w:r>
-        <w:rPr>
-          <w:rFonts w:eastAsiaTheme="minorHAnsi"/>
-          <w:sz w:val="24"/>
-          <w:szCs w:val="24"/>
-        </w:rPr>
-        <w:t>1100</w:t>
-      </w:r>
-      <w:r>
-        <w:rPr>
-          <w:rFonts w:eastAsiaTheme="minorHAnsi"/>
-          <w:sz w:val="24"/>
-          <w:szCs w:val="24"/>
-        </w:rPr>
-        <w:t xml:space="preserve">, </w:t>
-      </w:r>
-      <w:r>
-        <w:rPr>
-          <w:rFonts w:eastAsiaTheme="minorHAnsi"/>
-          <w:sz w:val="24"/>
-          <w:szCs w:val="24"/>
-        </w:rPr>
-        <w:t>1600</w:t>
-      </w:r>
-      <w:r>
-        <w:rPr>
-          <w:rFonts w:eastAsiaTheme="minorHAnsi"/>
-          <w:sz w:val="24"/>
-          <w:szCs w:val="24"/>
-        </w:rPr>
-        <w:t>]</w:t>
+        <w:t>[1100, 1600]</w:t>
       </w:r>
     </w:p>
     <w:p>
@@ -901,42 +596,7 @@
           <w:sz w:val="24"/>
           <w:szCs w:val="24"/>
         </w:rPr>
-        <w:t xml:space="preserve"> </w:t>
-      </w:r>
-      <w:r>
-        <w:rPr>
-          <w:sz w:val="24"/>
-          <w:szCs w:val="24"/>
-        </w:rPr>
-        <w:t>(</w:t>
-      </w:r>
-      <w:r>
-        <w:rPr>
-          <w:sz w:val="24"/>
-          <w:szCs w:val="24"/>
-        </w:rPr>
-        <w:t>311</w:t>
-      </w:r>
-      <w:r>
-        <w:rPr>
-          <w:sz w:val="24"/>
-          <w:szCs w:val="24"/>
-        </w:rPr>
-        <w:t>-</w:t>
-      </w:r>
-      <w:r>
-        <w:rPr>
-          <w:sz w:val="24"/>
-          <w:szCs w:val="24"/>
-        </w:rPr>
-        <w:t>0</w:t>
-      </w:r>
-      <w:r>
-        <w:rPr>
-          <w:sz w:val="24"/>
-          <w:szCs w:val="24"/>
-        </w:rPr>
-        <w:t>)/3=</w:t>
+        <w:t xml:space="preserve"> (311-0)/3=</w:t>
       </w:r>
       <w:r>
         <w:rPr>
@@ -964,8 +624,9 @@
         <w:rPr>
           <w:rFonts w:ascii="宋体" w:eastAsia="宋体" w:hAnsi="宋体" w:cs="宋体" w:hint="eastAsia"/>
         </w:rPr>
-        <w:t>Ⅰ</w:t>
+        <w:t>X</w:t>
       </w:r>
+      <w:proofErr w:type="gramStart"/>
       <w:r>
         <w:rPr>
           <w:rFonts w:eastAsiaTheme="minorHAnsi"/>
@@ -982,6 +643,7 @@
         </w:rPr>
         <w:t>[</w:t>
       </w:r>
+      <w:proofErr w:type="gramEnd"/>
       <w:r>
         <w:rPr>
           <w:rFonts w:eastAsiaTheme="minorHAnsi"/>
@@ -1018,7 +680,7 @@
         <w:rPr>
           <w:rFonts w:ascii="宋体" w:eastAsia="宋体" w:hAnsi="宋体" w:cs="宋体" w:hint="eastAsia"/>
         </w:rPr>
-        <w:t>Ⅱ</w:t>
+        <w:t>Y</w:t>
       </w:r>
       <w:r>
         <w:rPr>
@@ -1066,13 +728,23 @@
           <w:sz w:val="24"/>
           <w:szCs w:val="24"/>
         </w:rPr>
-        <w:t xml:space="preserve">), </w:t>
+        <w:t>)</w:t>
+      </w:r>
+      <w:bookmarkStart w:id="0" w:name="_GoBack"/>
+      <w:bookmarkEnd w:id="0"/>
+      <w:r>
+        <w:rPr>
+          <w:rFonts w:eastAsiaTheme="minorHAnsi"/>
+          <w:sz w:val="24"/>
+          <w:szCs w:val="24"/>
+        </w:rPr>
+        <w:t xml:space="preserve">, </w:t>
       </w:r>
       <w:r>
         <w:rPr>
           <w:rFonts w:ascii="宋体" w:eastAsia="宋体" w:hAnsi="宋体" w:cs="宋体" w:hint="eastAsia"/>
         </w:rPr>
-        <w:t>Ⅲ</w:t>
+        <w:t>Z</w:t>
       </w:r>
       <w:r>
         <w:rPr>
@@ -1126,7 +798,7 @@
     <w:p>
       <w:pPr>
         <w:rPr>
-          <w:rFonts w:eastAsiaTheme="minorHAnsi" w:hint="eastAsia"/>
+          <w:rFonts w:eastAsiaTheme="minorHAnsi"/>
           <w:sz w:val="24"/>
           <w:szCs w:val="24"/>
         </w:rPr>
@@ -1758,7 +1430,7 @@
                 <w:rFonts w:ascii="宋体" w:eastAsia="宋体" w:hAnsi="宋体" w:cs="宋体" w:hint="eastAsia"/>
                 <w:lang w:eastAsia="zh-CN"/>
               </w:rPr>
-              <w:t>Ⅰ</w:t>
+              <w:t>X</w:t>
             </w:r>
           </w:p>
         </w:tc>
@@ -1944,7 +1616,7 @@
                 <w:rFonts w:ascii="宋体" w:eastAsia="宋体" w:hAnsi="宋体" w:cs="宋体" w:hint="eastAsia"/>
                 <w:lang w:eastAsia="zh-CN"/>
               </w:rPr>
-              <w:t>Ⅰ</w:t>
+              <w:t>X</w:t>
             </w:r>
           </w:p>
         </w:tc>
@@ -2130,7 +1802,7 @@
                 <w:rFonts w:ascii="宋体" w:eastAsia="宋体" w:hAnsi="宋体" w:cs="宋体" w:hint="eastAsia"/>
                 <w:lang w:eastAsia="zh-CN"/>
               </w:rPr>
-              <w:t>Ⅰ</w:t>
+              <w:t>X</w:t>
             </w:r>
           </w:p>
         </w:tc>
@@ -2316,7 +1988,7 @@
                 <w:rFonts w:ascii="宋体" w:eastAsia="宋体" w:hAnsi="宋体" w:cs="宋体" w:hint="eastAsia"/>
                 <w:lang w:eastAsia="zh-CN"/>
               </w:rPr>
-              <w:t>Ⅲ</w:t>
+              <w:t>Z</w:t>
             </w:r>
           </w:p>
         </w:tc>
@@ -2502,7 +2174,7 @@
                 <w:rFonts w:ascii="宋体" w:eastAsia="宋体" w:hAnsi="宋体" w:cs="宋体" w:hint="eastAsia"/>
                 <w:lang w:eastAsia="zh-CN"/>
               </w:rPr>
-              <w:t>Ⅲ</w:t>
+              <w:t>Z</w:t>
             </w:r>
           </w:p>
         </w:tc>
@@ -2688,7 +2360,7 @@
                 <w:rFonts w:ascii="宋体" w:eastAsia="宋体" w:hAnsi="宋体" w:cs="宋体" w:hint="eastAsia"/>
                 <w:lang w:eastAsia="zh-CN"/>
               </w:rPr>
-              <w:t>Ⅰ</w:t>
+              <w:t>X</w:t>
             </w:r>
           </w:p>
         </w:tc>
@@ -2874,7 +2546,7 @@
                 <w:rFonts w:ascii="宋体" w:eastAsia="宋体" w:hAnsi="宋体" w:cs="宋体" w:hint="eastAsia"/>
                 <w:lang w:eastAsia="zh-CN"/>
               </w:rPr>
-              <w:t>Ⅲ</w:t>
+              <w:t>Z</w:t>
             </w:r>
           </w:p>
         </w:tc>
@@ -3060,7 +2732,7 @@
                 <w:rFonts w:ascii="宋体" w:eastAsia="宋体" w:hAnsi="宋体" w:cs="宋体" w:hint="eastAsia"/>
                 <w:lang w:eastAsia="zh-CN"/>
               </w:rPr>
-              <w:t>Ⅰ</w:t>
+              <w:t>X</w:t>
             </w:r>
           </w:p>
         </w:tc>
@@ -3246,7 +2918,7 @@
                 <w:rFonts w:ascii="宋体" w:eastAsia="宋体" w:hAnsi="宋体" w:cs="宋体" w:hint="eastAsia"/>
                 <w:lang w:eastAsia="zh-CN"/>
               </w:rPr>
-              <w:t>Ⅰ</w:t>
+              <w:t>X</w:t>
             </w:r>
           </w:p>
         </w:tc>
@@ -3432,7 +3104,7 @@
                 <w:rFonts w:ascii="宋体" w:eastAsia="宋体" w:hAnsi="宋体" w:cs="宋体" w:hint="eastAsia"/>
                 <w:lang w:eastAsia="zh-CN"/>
               </w:rPr>
-              <w:t>Ⅰ</w:t>
+              <w:t>X</w:t>
             </w:r>
           </w:p>
         </w:tc>
@@ -3618,7 +3290,7 @@
                 <w:rFonts w:ascii="宋体" w:eastAsia="宋体" w:hAnsi="宋体" w:cs="宋体" w:hint="eastAsia"/>
                 <w:lang w:eastAsia="zh-CN"/>
               </w:rPr>
-              <w:t>Ⅰ</w:t>
+              <w:t>X</w:t>
             </w:r>
           </w:p>
         </w:tc>
@@ -3804,7 +3476,7 @@
                 <w:rFonts w:ascii="宋体" w:eastAsia="宋体" w:hAnsi="宋体" w:cs="宋体" w:hint="eastAsia"/>
                 <w:lang w:eastAsia="zh-CN"/>
               </w:rPr>
-              <w:t>Ⅰ</w:t>
+              <w:t>X</w:t>
             </w:r>
           </w:p>
         </w:tc>
@@ -3990,7 +3662,7 @@
                 <w:rFonts w:ascii="宋体" w:eastAsia="宋体" w:hAnsi="宋体" w:cs="宋体" w:hint="eastAsia"/>
                 <w:lang w:eastAsia="zh-CN"/>
               </w:rPr>
-              <w:t>Ⅰ</w:t>
+              <w:t>X</w:t>
             </w:r>
           </w:p>
         </w:tc>
@@ -4176,7 +3848,7 @@
                 <w:rFonts w:ascii="宋体" w:eastAsia="宋体" w:hAnsi="宋体" w:cs="宋体" w:hint="eastAsia"/>
                 <w:lang w:eastAsia="zh-CN"/>
               </w:rPr>
-              <w:t>Ⅲ</w:t>
+              <w:t>Z</w:t>
             </w:r>
           </w:p>
         </w:tc>
@@ -4383,7 +4055,7 @@
                 <w:rFonts w:ascii="宋体" w:eastAsia="宋体" w:hAnsi="宋体" w:cs="宋体" w:hint="eastAsia"/>
                 <w:lang w:eastAsia="zh-CN"/>
               </w:rPr>
-              <w:t>Ⅲ</w:t>
+              <w:t>Z</w:t>
             </w:r>
           </w:p>
         </w:tc>
@@ -4476,7 +4148,7 @@
               <w:ind w:right="142"/>
               <w:jc w:val="center"/>
               <w:rPr>
-                <w:rFonts w:ascii="Courier New" w:hAnsi="Courier New" w:cs="Courier New" w:hint="eastAsia"/>
+                <w:rFonts w:ascii="Courier New" w:hAnsi="Courier New" w:cs="Courier New"/>
                 <w:lang w:eastAsia="zh-CN"/>
               </w:rPr>
             </w:pPr>
@@ -4946,7 +4618,7 @@
                 <w:rFonts w:ascii="宋体" w:eastAsia="宋体" w:hAnsi="宋体" w:cs="宋体" w:hint="eastAsia"/>
                 <w:lang w:eastAsia="zh-CN"/>
               </w:rPr>
-              <w:t>Ⅰ</w:t>
+              <w:t>X</w:t>
             </w:r>
           </w:p>
         </w:tc>
@@ -5157,7 +4829,7 @@
                 <w:rFonts w:ascii="宋体" w:eastAsia="宋体" w:hAnsi="宋体" w:cs="宋体" w:hint="eastAsia"/>
                 <w:lang w:eastAsia="zh-CN"/>
               </w:rPr>
-              <w:t>Ⅰ</w:t>
+              <w:t>X</w:t>
             </w:r>
           </w:p>
         </w:tc>
@@ -5389,7 +5061,7 @@
                 <w:rFonts w:ascii="宋体" w:eastAsia="宋体" w:hAnsi="宋体" w:cs="宋体" w:hint="eastAsia"/>
                 <w:lang w:eastAsia="zh-CN"/>
               </w:rPr>
-              <w:t>Ⅲ</w:t>
+              <w:t>Z</w:t>
             </w:r>
           </w:p>
         </w:tc>
@@ -5412,7 +5084,6 @@
     <w:p>
       <w:pPr>
         <w:rPr>
-          <w:rFonts w:hint="eastAsia"/>
           <w:sz w:val="24"/>
           <w:szCs w:val="24"/>
         </w:rPr>
@@ -5682,7 +5353,7 @@
               <w:ind w:right="142"/>
               <w:jc w:val="center"/>
               <w:rPr>
-                <w:rFonts w:ascii="Courier New" w:hAnsi="Courier New" w:cs="Courier New" w:hint="eastAsia"/>
+                <w:rFonts w:ascii="Courier New" w:hAnsi="Courier New" w:cs="Courier New"/>
                 <w:b/>
                 <w:lang w:eastAsia="zh-CN"/>
               </w:rPr>
@@ -5941,10 +5612,41 @@
               <w:ind w:left="144" w:right="281"/>
               <w:jc w:val="left"/>
               <w:rPr>
+                <w:rFonts w:ascii="Courier New" w:hAnsi="Courier New" w:cs="Courier New"/>
+                <w:b/>
+                <w:lang w:eastAsia="zh-CN"/>
+              </w:rPr>
+            </w:pPr>
+            <w:r>
+              <w:rPr>
                 <w:rFonts w:ascii="Courier New" w:hAnsi="Courier New" w:cs="Courier New" w:hint="eastAsia"/>
                 <w:b/>
                 <w:lang w:eastAsia="zh-CN"/>
               </w:rPr>
+              <w:t>1</w:t>
+            </w:r>
+          </w:p>
+        </w:tc>
+        <w:tc>
+          <w:tcPr>
+            <w:tcW w:w="567" w:type="dxa"/>
+            <w:tcBorders>
+              <w:top w:val="single" w:sz="4" w:space="0" w:color="000000"/>
+              <w:left w:val="single" w:sz="4" w:space="0" w:color="000000"/>
+              <w:bottom w:val="single" w:sz="4" w:space="0" w:color="000000"/>
+              <w:right w:val="single" w:sz="4" w:space="0" w:color="000000"/>
+            </w:tcBorders>
+          </w:tcPr>
+          <w:p>
+            <w:pPr>
+              <w:spacing w:line="259" w:lineRule="auto"/>
+              <w:ind w:left="144"/>
+              <w:jc w:val="left"/>
+              <w:rPr>
+                <w:rFonts w:ascii="Courier New" w:hAnsi="Courier New" w:cs="Courier New"/>
+                <w:b/>
+                <w:lang w:eastAsia="zh-CN"/>
+              </w:rPr>
             </w:pPr>
             <w:r>
               <w:rPr>
@@ -5952,13 +5654,13 @@
                 <w:b/>
                 <w:lang w:eastAsia="zh-CN"/>
               </w:rPr>
-              <w:t>1</w:t>
-            </w:r>
-          </w:p>
-        </w:tc>
-        <w:tc>
-          <w:tcPr>
-            <w:tcW w:w="567" w:type="dxa"/>
+              <w:t>2</w:t>
+            </w:r>
+          </w:p>
+        </w:tc>
+        <w:tc>
+          <w:tcPr>
+            <w:tcW w:w="598" w:type="dxa"/>
             <w:tcBorders>
               <w:top w:val="single" w:sz="4" w:space="0" w:color="000000"/>
               <w:left w:val="single" w:sz="4" w:space="0" w:color="000000"/>
@@ -5972,38 +5674,7 @@
               <w:ind w:left="144"/>
               <w:jc w:val="left"/>
               <w:rPr>
-                <w:rFonts w:ascii="Courier New" w:hAnsi="Courier New" w:cs="Courier New" w:hint="eastAsia"/>
-                <w:b/>
-                <w:lang w:eastAsia="zh-CN"/>
-              </w:rPr>
-            </w:pPr>
-            <w:r>
-              <w:rPr>
-                <w:rFonts w:ascii="Courier New" w:hAnsi="Courier New" w:cs="Courier New" w:hint="eastAsia"/>
-                <w:b/>
-                <w:lang w:eastAsia="zh-CN"/>
-              </w:rPr>
-              <w:t>2</w:t>
-            </w:r>
-          </w:p>
-        </w:tc>
-        <w:tc>
-          <w:tcPr>
-            <w:tcW w:w="598" w:type="dxa"/>
-            <w:tcBorders>
-              <w:top w:val="single" w:sz="4" w:space="0" w:color="000000"/>
-              <w:left w:val="single" w:sz="4" w:space="0" w:color="000000"/>
-              <w:bottom w:val="single" w:sz="4" w:space="0" w:color="000000"/>
-              <w:right w:val="single" w:sz="4" w:space="0" w:color="000000"/>
-            </w:tcBorders>
-          </w:tcPr>
-          <w:p>
-            <w:pPr>
-              <w:spacing w:line="259" w:lineRule="auto"/>
-              <w:ind w:left="144"/>
-              <w:jc w:val="left"/>
-              <w:rPr>
-                <w:rFonts w:ascii="Courier New" w:hAnsi="Courier New" w:cs="Courier New" w:hint="eastAsia"/>
+                <w:rFonts w:ascii="Courier New" w:hAnsi="Courier New" w:cs="Courier New"/>
                 <w:b/>
                 <w:lang w:eastAsia="zh-CN"/>
               </w:rPr>
@@ -6231,7 +5902,7 @@
                 <w:highlight w:val="yellow"/>
                 <w:lang w:eastAsia="zh-CN"/>
               </w:rPr>
-              <w:t>Ⅰ</w:t>
+              <w:t>X</w:t>
             </w:r>
           </w:p>
         </w:tc>
@@ -6250,47 +5921,47 @@
               <w:spacing w:line="259" w:lineRule="auto"/>
               <w:ind w:right="281"/>
               <w:jc w:val="center"/>
+              <w:rPr>
+                <w:rFonts w:ascii="Courier New" w:hAnsi="Courier New" w:cs="Courier New"/>
+                <w:b/>
+                <w:highlight w:val="yellow"/>
+                <w:lang w:eastAsia="zh-CN"/>
+              </w:rPr>
+            </w:pPr>
+            <w:r>
               <w:rPr>
                 <w:rFonts w:ascii="Courier New" w:hAnsi="Courier New" w:cs="Courier New" w:hint="eastAsia"/>
                 <w:b/>
                 <w:highlight w:val="yellow"/>
                 <w:lang w:eastAsia="zh-CN"/>
               </w:rPr>
+              <w:t>0</w:t>
+            </w:r>
+          </w:p>
+        </w:tc>
+        <w:tc>
+          <w:tcPr>
+            <w:tcW w:w="567" w:type="dxa"/>
+            <w:tcBorders>
+              <w:top w:val="single" w:sz="4" w:space="0" w:color="000000"/>
+              <w:left w:val="single" w:sz="4" w:space="0" w:color="000000"/>
+              <w:bottom w:val="single" w:sz="4" w:space="0" w:color="000000"/>
+              <w:right w:val="single" w:sz="4" w:space="0" w:color="000000"/>
+            </w:tcBorders>
+          </w:tcPr>
+          <w:p>
+            <w:pPr>
+              <w:spacing w:line="259" w:lineRule="auto"/>
+              <w:ind w:right="142"/>
+              <w:jc w:val="center"/>
+              <w:rPr>
+                <w:rFonts w:ascii="Courier New" w:hAnsi="Courier New" w:cs="Courier New"/>
+                <w:lang w:eastAsia="zh-CN"/>
+              </w:rPr>
             </w:pPr>
             <w:r>
               <w:rPr>
                 <w:rFonts w:ascii="Courier New" w:hAnsi="Courier New" w:cs="Courier New" w:hint="eastAsia"/>
-                <w:b/>
-                <w:highlight w:val="yellow"/>
-                <w:lang w:eastAsia="zh-CN"/>
-              </w:rPr>
-              <w:t>0</w:t>
-            </w:r>
-          </w:p>
-        </w:tc>
-        <w:tc>
-          <w:tcPr>
-            <w:tcW w:w="567" w:type="dxa"/>
-            <w:tcBorders>
-              <w:top w:val="single" w:sz="4" w:space="0" w:color="000000"/>
-              <w:left w:val="single" w:sz="4" w:space="0" w:color="000000"/>
-              <w:bottom w:val="single" w:sz="4" w:space="0" w:color="000000"/>
-              <w:right w:val="single" w:sz="4" w:space="0" w:color="000000"/>
-            </w:tcBorders>
-          </w:tcPr>
-          <w:p>
-            <w:pPr>
-              <w:spacing w:line="259" w:lineRule="auto"/>
-              <w:ind w:right="142"/>
-              <w:jc w:val="center"/>
-              <w:rPr>
-                <w:rFonts w:ascii="Courier New" w:hAnsi="Courier New" w:cs="Courier New" w:hint="eastAsia"/>
-                <w:lang w:eastAsia="zh-CN"/>
-              </w:rPr>
-            </w:pPr>
-            <w:r>
-              <w:rPr>
-                <w:rFonts w:ascii="Courier New" w:hAnsi="Courier New" w:cs="Courier New" w:hint="eastAsia"/>
                 <w:lang w:eastAsia="zh-CN"/>
               </w:rPr>
               <w:t>2</w:t>
@@ -6313,7 +5984,7 @@
               <w:ind w:right="142"/>
               <w:jc w:val="center"/>
               <w:rPr>
-                <w:rFonts w:ascii="Courier New" w:hAnsi="Courier New" w:cs="Courier New" w:hint="eastAsia"/>
+                <w:rFonts w:ascii="Courier New" w:hAnsi="Courier New" w:cs="Courier New"/>
                 <w:lang w:eastAsia="zh-CN"/>
               </w:rPr>
             </w:pPr>
@@ -6531,7 +6202,7 @@
                 <w:highlight w:val="yellow"/>
                 <w:lang w:eastAsia="zh-CN"/>
               </w:rPr>
-              <w:t>Ⅰ</w:t>
+              <w:t>X</w:t>
             </w:r>
           </w:p>
         </w:tc>
@@ -6550,18 +6221,47 @@
               <w:spacing w:line="259" w:lineRule="auto"/>
               <w:ind w:right="281"/>
               <w:jc w:val="center"/>
+              <w:rPr>
+                <w:rFonts w:ascii="Courier New" w:hAnsi="Courier New" w:cs="Courier New"/>
+                <w:b/>
+                <w:highlight w:val="yellow"/>
+                <w:lang w:eastAsia="zh-CN"/>
+              </w:rPr>
+            </w:pPr>
+            <w:r>
               <w:rPr>
                 <w:rFonts w:ascii="Courier New" w:hAnsi="Courier New" w:cs="Courier New" w:hint="eastAsia"/>
                 <w:b/>
                 <w:highlight w:val="yellow"/>
                 <w:lang w:eastAsia="zh-CN"/>
               </w:rPr>
+              <w:t>2</w:t>
+            </w:r>
+          </w:p>
+        </w:tc>
+        <w:tc>
+          <w:tcPr>
+            <w:tcW w:w="567" w:type="dxa"/>
+            <w:tcBorders>
+              <w:top w:val="single" w:sz="4" w:space="0" w:color="000000"/>
+              <w:left w:val="single" w:sz="4" w:space="0" w:color="000000"/>
+              <w:bottom w:val="single" w:sz="4" w:space="0" w:color="000000"/>
+              <w:right w:val="single" w:sz="4" w:space="0" w:color="000000"/>
+            </w:tcBorders>
+          </w:tcPr>
+          <w:p>
+            <w:pPr>
+              <w:spacing w:line="259" w:lineRule="auto"/>
+              <w:ind w:right="142"/>
+              <w:jc w:val="center"/>
+              <w:rPr>
+                <w:rFonts w:ascii="Courier New" w:hAnsi="Courier New" w:cs="Courier New"/>
+                <w:lang w:eastAsia="zh-CN"/>
+              </w:rPr>
             </w:pPr>
             <w:r>
               <w:rPr>
                 <w:rFonts w:ascii="Courier New" w:hAnsi="Courier New" w:cs="Courier New" w:hint="eastAsia"/>
-                <w:b/>
-                <w:highlight w:val="yellow"/>
                 <w:lang w:eastAsia="zh-CN"/>
               </w:rPr>
               <w:t>2</w:t>
@@ -6570,35 +6270,6 @@
         </w:tc>
         <w:tc>
           <w:tcPr>
-            <w:tcW w:w="567" w:type="dxa"/>
-            <w:tcBorders>
-              <w:top w:val="single" w:sz="4" w:space="0" w:color="000000"/>
-              <w:left w:val="single" w:sz="4" w:space="0" w:color="000000"/>
-              <w:bottom w:val="single" w:sz="4" w:space="0" w:color="000000"/>
-              <w:right w:val="single" w:sz="4" w:space="0" w:color="000000"/>
-            </w:tcBorders>
-          </w:tcPr>
-          <w:p>
-            <w:pPr>
-              <w:spacing w:line="259" w:lineRule="auto"/>
-              <w:ind w:right="142"/>
-              <w:jc w:val="center"/>
-              <w:rPr>
-                <w:rFonts w:ascii="Courier New" w:hAnsi="Courier New" w:cs="Courier New" w:hint="eastAsia"/>
-                <w:lang w:eastAsia="zh-CN"/>
-              </w:rPr>
-            </w:pPr>
-            <w:r>
-              <w:rPr>
-                <w:rFonts w:ascii="Courier New" w:hAnsi="Courier New" w:cs="Courier New" w:hint="eastAsia"/>
-                <w:lang w:eastAsia="zh-CN"/>
-              </w:rPr>
-              <w:t>2</w:t>
-            </w:r>
-          </w:p>
-        </w:tc>
-        <w:tc>
-          <w:tcPr>
             <w:tcW w:w="598" w:type="dxa"/>
             <w:tcBorders>
               <w:top w:val="single" w:sz="4" w:space="0" w:color="000000"/>
@@ -6613,7 +6284,7 @@
               <w:ind w:right="142"/>
               <w:jc w:val="center"/>
               <w:rPr>
-                <w:rFonts w:ascii="Courier New" w:hAnsi="Courier New" w:cs="Courier New" w:hint="eastAsia"/>
+                <w:rFonts w:ascii="Courier New" w:hAnsi="Courier New" w:cs="Courier New"/>
                 <w:lang w:eastAsia="zh-CN"/>
               </w:rPr>
             </w:pPr>
@@ -6831,7 +6502,7 @@
                 <w:highlight w:val="lightGray"/>
                 <w:lang w:eastAsia="zh-CN"/>
               </w:rPr>
-              <w:t>Ⅰ</w:t>
+              <w:t>X</w:t>
             </w:r>
           </w:p>
         </w:tc>
@@ -6851,15 +6522,15 @@
               <w:ind w:right="281"/>
               <w:jc w:val="center"/>
               <w:rPr>
+                <w:rFonts w:ascii="Courier New" w:hAnsi="Courier New" w:cs="Courier New"/>
+                <w:lang w:eastAsia="zh-CN"/>
+              </w:rPr>
+            </w:pPr>
+            <w:r>
+              <w:rPr>
                 <w:rFonts w:ascii="Courier New" w:hAnsi="Courier New" w:cs="Courier New" w:hint="eastAsia"/>
                 <w:lang w:eastAsia="zh-CN"/>
               </w:rPr>
-            </w:pPr>
-            <w:r>
-              <w:rPr>
-                <w:rFonts w:ascii="Courier New" w:hAnsi="Courier New" w:cs="Courier New" w:hint="eastAsia"/>
-                <w:lang w:eastAsia="zh-CN"/>
-              </w:rPr>
               <w:t>3</w:t>
             </w:r>
           </w:p>
@@ -6879,20 +6550,20 @@
               <w:spacing w:line="259" w:lineRule="auto"/>
               <w:ind w:right="142"/>
               <w:jc w:val="center"/>
+              <w:rPr>
+                <w:rFonts w:ascii="Courier New" w:hAnsi="Courier New" w:cs="Courier New"/>
+                <w:b/>
+                <w:highlight w:val="lightGray"/>
+                <w:lang w:eastAsia="zh-CN"/>
+              </w:rPr>
+            </w:pPr>
+            <w:r>
               <w:rPr>
                 <w:rFonts w:ascii="Courier New" w:hAnsi="Courier New" w:cs="Courier New" w:hint="eastAsia"/>
                 <w:b/>
                 <w:highlight w:val="lightGray"/>
                 <w:lang w:eastAsia="zh-CN"/>
               </w:rPr>
-            </w:pPr>
-            <w:r>
-              <w:rPr>
-                <w:rFonts w:ascii="Courier New" w:hAnsi="Courier New" w:cs="Courier New" w:hint="eastAsia"/>
-                <w:b/>
-                <w:highlight w:val="lightGray"/>
-                <w:lang w:eastAsia="zh-CN"/>
-              </w:rPr>
               <w:t>2</w:t>
             </w:r>
           </w:p>
@@ -6913,7 +6584,7 @@
               <w:ind w:right="142"/>
               <w:jc w:val="center"/>
               <w:rPr>
-                <w:rFonts w:ascii="Courier New" w:hAnsi="Courier New" w:cs="Courier New" w:hint="eastAsia"/>
+                <w:rFonts w:ascii="Courier New" w:hAnsi="Courier New" w:cs="Courier New"/>
                 <w:lang w:eastAsia="zh-CN"/>
               </w:rPr>
             </w:pPr>
@@ -7131,7 +6802,7 @@
                 <w:highlight w:val="lightGray"/>
                 <w:lang w:eastAsia="zh-CN"/>
               </w:rPr>
-              <w:t>Ⅲ</w:t>
+              <w:t>Z</w:t>
             </w:r>
           </w:p>
         </w:tc>
@@ -7151,15 +6822,15 @@
               <w:ind w:right="281"/>
               <w:jc w:val="center"/>
               <w:rPr>
+                <w:rFonts w:ascii="Courier New" w:hAnsi="Courier New" w:cs="Courier New"/>
+                <w:lang w:eastAsia="zh-CN"/>
+              </w:rPr>
+            </w:pPr>
+            <w:r>
+              <w:rPr>
                 <w:rFonts w:ascii="Courier New" w:hAnsi="Courier New" w:cs="Courier New" w:hint="eastAsia"/>
                 <w:lang w:eastAsia="zh-CN"/>
               </w:rPr>
-            </w:pPr>
-            <w:r>
-              <w:rPr>
-                <w:rFonts w:ascii="Courier New" w:hAnsi="Courier New" w:cs="Courier New" w:hint="eastAsia"/>
-                <w:lang w:eastAsia="zh-CN"/>
-              </w:rPr>
               <w:t>4</w:t>
             </w:r>
           </w:p>
@@ -7179,20 +6850,20 @@
               <w:spacing w:line="259" w:lineRule="auto"/>
               <w:ind w:right="142"/>
               <w:jc w:val="center"/>
+              <w:rPr>
+                <w:rFonts w:ascii="Courier New" w:hAnsi="Courier New" w:cs="Courier New"/>
+                <w:b/>
+                <w:highlight w:val="lightGray"/>
+                <w:lang w:eastAsia="zh-CN"/>
+              </w:rPr>
+            </w:pPr>
+            <w:r>
               <w:rPr>
                 <w:rFonts w:ascii="Courier New" w:hAnsi="Courier New" w:cs="Courier New" w:hint="eastAsia"/>
                 <w:b/>
                 <w:highlight w:val="lightGray"/>
                 <w:lang w:eastAsia="zh-CN"/>
               </w:rPr>
-            </w:pPr>
-            <w:r>
-              <w:rPr>
-                <w:rFonts w:ascii="Courier New" w:hAnsi="Courier New" w:cs="Courier New" w:hint="eastAsia"/>
-                <w:b/>
-                <w:highlight w:val="lightGray"/>
-                <w:lang w:eastAsia="zh-CN"/>
-              </w:rPr>
               <w:t>2</w:t>
             </w:r>
           </w:p>
@@ -7213,7 +6884,7 @@
               <w:ind w:right="142"/>
               <w:jc w:val="center"/>
               <w:rPr>
-                <w:rFonts w:ascii="Courier New" w:hAnsi="Courier New" w:cs="Courier New" w:hint="eastAsia"/>
+                <w:rFonts w:ascii="Courier New" w:hAnsi="Courier New" w:cs="Courier New"/>
                 <w:lang w:eastAsia="zh-CN"/>
               </w:rPr>
             </w:pPr>
@@ -7431,7 +7102,7 @@
                 <w:highlight w:val="cyan"/>
                 <w:lang w:eastAsia="zh-CN"/>
               </w:rPr>
-              <w:t>Ⅲ</w:t>
+              <w:t>Z</w:t>
             </w:r>
           </w:p>
         </w:tc>
@@ -7451,9 +7122,38 @@
               <w:ind w:right="281"/>
               <w:jc w:val="center"/>
               <w:rPr>
+                <w:rFonts w:ascii="Courier New" w:hAnsi="Courier New" w:cs="Courier New"/>
+                <w:lang w:eastAsia="zh-CN"/>
+              </w:rPr>
+            </w:pPr>
+            <w:r>
+              <w:rPr>
                 <w:rFonts w:ascii="Courier New" w:hAnsi="Courier New" w:cs="Courier New" w:hint="eastAsia"/>
                 <w:lang w:eastAsia="zh-CN"/>
               </w:rPr>
+              <w:t>3</w:t>
+            </w:r>
+          </w:p>
+        </w:tc>
+        <w:tc>
+          <w:tcPr>
+            <w:tcW w:w="567" w:type="dxa"/>
+            <w:tcBorders>
+              <w:top w:val="single" w:sz="4" w:space="0" w:color="000000"/>
+              <w:left w:val="single" w:sz="4" w:space="0" w:color="000000"/>
+              <w:bottom w:val="single" w:sz="4" w:space="0" w:color="000000"/>
+              <w:right w:val="single" w:sz="4" w:space="0" w:color="000000"/>
+            </w:tcBorders>
+          </w:tcPr>
+          <w:p>
+            <w:pPr>
+              <w:spacing w:line="259" w:lineRule="auto"/>
+              <w:ind w:right="142"/>
+              <w:jc w:val="center"/>
+              <w:rPr>
+                <w:rFonts w:ascii="Courier New" w:hAnsi="Courier New" w:cs="Courier New"/>
+                <w:lang w:eastAsia="zh-CN"/>
+              </w:rPr>
             </w:pPr>
             <w:r>
               <w:rPr>
@@ -7466,35 +7166,6 @@
         </w:tc>
         <w:tc>
           <w:tcPr>
-            <w:tcW w:w="567" w:type="dxa"/>
-            <w:tcBorders>
-              <w:top w:val="single" w:sz="4" w:space="0" w:color="000000"/>
-              <w:left w:val="single" w:sz="4" w:space="0" w:color="000000"/>
-              <w:bottom w:val="single" w:sz="4" w:space="0" w:color="000000"/>
-              <w:right w:val="single" w:sz="4" w:space="0" w:color="000000"/>
-            </w:tcBorders>
-          </w:tcPr>
-          <w:p>
-            <w:pPr>
-              <w:spacing w:line="259" w:lineRule="auto"/>
-              <w:ind w:right="142"/>
-              <w:jc w:val="center"/>
-              <w:rPr>
-                <w:rFonts w:ascii="Courier New" w:hAnsi="Courier New" w:cs="Courier New" w:hint="eastAsia"/>
-                <w:lang w:eastAsia="zh-CN"/>
-              </w:rPr>
-            </w:pPr>
-            <w:r>
-              <w:rPr>
-                <w:rFonts w:ascii="Courier New" w:hAnsi="Courier New" w:cs="Courier New" w:hint="eastAsia"/>
-                <w:lang w:eastAsia="zh-CN"/>
-              </w:rPr>
-              <w:t>3</w:t>
-            </w:r>
-          </w:p>
-        </w:tc>
-        <w:tc>
-          <w:tcPr>
             <w:tcW w:w="598" w:type="dxa"/>
             <w:tcBorders>
               <w:top w:val="single" w:sz="4" w:space="0" w:color="000000"/>
@@ -7509,7 +7180,7 @@
               <w:ind w:right="142"/>
               <w:jc w:val="center"/>
               <w:rPr>
-                <w:rFonts w:ascii="Courier New" w:hAnsi="Courier New" w:cs="Courier New" w:hint="eastAsia"/>
+                <w:rFonts w:ascii="Courier New" w:hAnsi="Courier New" w:cs="Courier New"/>
                 <w:b/>
                 <w:highlight w:val="cyan"/>
                 <w:lang w:eastAsia="zh-CN"/>
@@ -7731,7 +7402,7 @@
                 <w:highlight w:val="yellow"/>
                 <w:lang w:eastAsia="zh-CN"/>
               </w:rPr>
-              <w:t>Ⅰ</w:t>
+              <w:t>X</w:t>
             </w:r>
           </w:p>
         </w:tc>
@@ -7750,18 +7421,47 @@
               <w:spacing w:line="259" w:lineRule="auto"/>
               <w:ind w:right="281"/>
               <w:jc w:val="center"/>
+              <w:rPr>
+                <w:rFonts w:ascii="Courier New" w:hAnsi="Courier New" w:cs="Courier New"/>
+                <w:b/>
+                <w:highlight w:val="yellow"/>
+                <w:lang w:eastAsia="zh-CN"/>
+              </w:rPr>
+            </w:pPr>
+            <w:r>
               <w:rPr>
                 <w:rFonts w:ascii="Courier New" w:hAnsi="Courier New" w:cs="Courier New" w:hint="eastAsia"/>
                 <w:b/>
                 <w:highlight w:val="yellow"/>
                 <w:lang w:eastAsia="zh-CN"/>
               </w:rPr>
+              <w:t>3</w:t>
+            </w:r>
+          </w:p>
+        </w:tc>
+        <w:tc>
+          <w:tcPr>
+            <w:tcW w:w="567" w:type="dxa"/>
+            <w:tcBorders>
+              <w:top w:val="single" w:sz="4" w:space="0" w:color="000000"/>
+              <w:left w:val="single" w:sz="4" w:space="0" w:color="000000"/>
+              <w:bottom w:val="single" w:sz="4" w:space="0" w:color="000000"/>
+              <w:right w:val="single" w:sz="4" w:space="0" w:color="000000"/>
+            </w:tcBorders>
+          </w:tcPr>
+          <w:p>
+            <w:pPr>
+              <w:spacing w:line="259" w:lineRule="auto"/>
+              <w:ind w:right="142"/>
+              <w:jc w:val="center"/>
+              <w:rPr>
+                <w:rFonts w:ascii="Courier New" w:hAnsi="Courier New" w:cs="Courier New"/>
+                <w:lang w:eastAsia="zh-CN"/>
+              </w:rPr>
             </w:pPr>
             <w:r>
               <w:rPr>
                 <w:rFonts w:ascii="Courier New" w:hAnsi="Courier New" w:cs="Courier New" w:hint="eastAsia"/>
-                <w:b/>
-                <w:highlight w:val="yellow"/>
                 <w:lang w:eastAsia="zh-CN"/>
               </w:rPr>
               <w:t>3</w:t>
@@ -7770,35 +7470,6 @@
         </w:tc>
         <w:tc>
           <w:tcPr>
-            <w:tcW w:w="567" w:type="dxa"/>
-            <w:tcBorders>
-              <w:top w:val="single" w:sz="4" w:space="0" w:color="000000"/>
-              <w:left w:val="single" w:sz="4" w:space="0" w:color="000000"/>
-              <w:bottom w:val="single" w:sz="4" w:space="0" w:color="000000"/>
-              <w:right w:val="single" w:sz="4" w:space="0" w:color="000000"/>
-            </w:tcBorders>
-          </w:tcPr>
-          <w:p>
-            <w:pPr>
-              <w:spacing w:line="259" w:lineRule="auto"/>
-              <w:ind w:right="142"/>
-              <w:jc w:val="center"/>
-              <w:rPr>
-                <w:rFonts w:ascii="Courier New" w:hAnsi="Courier New" w:cs="Courier New" w:hint="eastAsia"/>
-                <w:lang w:eastAsia="zh-CN"/>
-              </w:rPr>
-            </w:pPr>
-            <w:r>
-              <w:rPr>
-                <w:rFonts w:ascii="Courier New" w:hAnsi="Courier New" w:cs="Courier New" w:hint="eastAsia"/>
-                <w:lang w:eastAsia="zh-CN"/>
-              </w:rPr>
-              <w:t>3</w:t>
-            </w:r>
-          </w:p>
-        </w:tc>
-        <w:tc>
-          <w:tcPr>
             <w:tcW w:w="598" w:type="dxa"/>
             <w:tcBorders>
               <w:top w:val="single" w:sz="4" w:space="0" w:color="000000"/>
@@ -7813,7 +7484,7 @@
               <w:ind w:right="142"/>
               <w:jc w:val="center"/>
               <w:rPr>
-                <w:rFonts w:ascii="Courier New" w:hAnsi="Courier New" w:cs="Courier New" w:hint="eastAsia"/>
+                <w:rFonts w:ascii="Courier New" w:hAnsi="Courier New" w:cs="Courier New"/>
                 <w:lang w:eastAsia="zh-CN"/>
               </w:rPr>
             </w:pPr>
@@ -8031,7 +7702,7 @@
                 <w:highlight w:val="lightGray"/>
                 <w:lang w:eastAsia="zh-CN"/>
               </w:rPr>
-              <w:t>Ⅲ</w:t>
+              <w:t>Z</w:t>
             </w:r>
           </w:p>
         </w:tc>
@@ -8051,15 +7722,15 @@
               <w:ind w:right="281"/>
               <w:jc w:val="center"/>
               <w:rPr>
+                <w:rFonts w:ascii="Courier New" w:hAnsi="Courier New" w:cs="Courier New"/>
+                <w:lang w:eastAsia="zh-CN"/>
+              </w:rPr>
+            </w:pPr>
+            <w:r>
+              <w:rPr>
                 <w:rFonts w:ascii="Courier New" w:hAnsi="Courier New" w:cs="Courier New" w:hint="eastAsia"/>
                 <w:lang w:eastAsia="zh-CN"/>
               </w:rPr>
-            </w:pPr>
-            <w:r>
-              <w:rPr>
-                <w:rFonts w:ascii="Courier New" w:hAnsi="Courier New" w:cs="Courier New" w:hint="eastAsia"/>
-                <w:lang w:eastAsia="zh-CN"/>
-              </w:rPr>
               <w:t>5</w:t>
             </w:r>
           </w:p>
@@ -8079,20 +7750,20 @@
               <w:spacing w:line="259" w:lineRule="auto"/>
               <w:ind w:right="142"/>
               <w:jc w:val="center"/>
+              <w:rPr>
+                <w:rFonts w:ascii="Courier New" w:hAnsi="Courier New" w:cs="Courier New"/>
+                <w:b/>
+                <w:highlight w:val="lightGray"/>
+                <w:lang w:eastAsia="zh-CN"/>
+              </w:rPr>
+            </w:pPr>
+            <w:r>
               <w:rPr>
                 <w:rFonts w:ascii="Courier New" w:hAnsi="Courier New" w:cs="Courier New" w:hint="eastAsia"/>
                 <w:b/>
                 <w:highlight w:val="lightGray"/>
                 <w:lang w:eastAsia="zh-CN"/>
               </w:rPr>
-            </w:pPr>
-            <w:r>
-              <w:rPr>
-                <w:rFonts w:ascii="Courier New" w:hAnsi="Courier New" w:cs="Courier New" w:hint="eastAsia"/>
-                <w:b/>
-                <w:highlight w:val="lightGray"/>
-                <w:lang w:eastAsia="zh-CN"/>
-              </w:rPr>
               <w:t>3</w:t>
             </w:r>
           </w:p>
@@ -8113,7 +7784,7 @@
               <w:ind w:right="142"/>
               <w:jc w:val="center"/>
               <w:rPr>
-                <w:rFonts w:ascii="Courier New" w:hAnsi="Courier New" w:cs="Courier New" w:hint="eastAsia"/>
+                <w:rFonts w:ascii="Courier New" w:hAnsi="Courier New" w:cs="Courier New"/>
                 <w:lang w:eastAsia="zh-CN"/>
               </w:rPr>
             </w:pPr>
@@ -8331,7 +8002,7 @@
                 <w:highlight w:val="lightGray"/>
                 <w:lang w:eastAsia="zh-CN"/>
               </w:rPr>
-              <w:t>Ⅰ</w:t>
+              <w:t>X</w:t>
             </w:r>
           </w:p>
         </w:tc>
@@ -8351,15 +8022,15 @@
               <w:ind w:right="281"/>
               <w:jc w:val="center"/>
               <w:rPr>
+                <w:rFonts w:ascii="Courier New" w:hAnsi="Courier New" w:cs="Courier New"/>
+                <w:lang w:eastAsia="zh-CN"/>
+              </w:rPr>
+            </w:pPr>
+            <w:r>
+              <w:rPr>
                 <w:rFonts w:ascii="Courier New" w:hAnsi="Courier New" w:cs="Courier New" w:hint="eastAsia"/>
                 <w:lang w:eastAsia="zh-CN"/>
               </w:rPr>
-            </w:pPr>
-            <w:r>
-              <w:rPr>
-                <w:rFonts w:ascii="Courier New" w:hAnsi="Courier New" w:cs="Courier New" w:hint="eastAsia"/>
-                <w:lang w:eastAsia="zh-CN"/>
-              </w:rPr>
               <w:t>2</w:t>
             </w:r>
           </w:p>
@@ -8379,20 +8050,20 @@
               <w:spacing w:line="259" w:lineRule="auto"/>
               <w:ind w:right="142"/>
               <w:jc w:val="center"/>
+              <w:rPr>
+                <w:rFonts w:ascii="Courier New" w:hAnsi="Courier New" w:cs="Courier New"/>
+                <w:b/>
+                <w:highlight w:val="lightGray"/>
+                <w:lang w:eastAsia="zh-CN"/>
+              </w:rPr>
+            </w:pPr>
+            <w:r>
               <w:rPr>
                 <w:rFonts w:ascii="Courier New" w:hAnsi="Courier New" w:cs="Courier New" w:hint="eastAsia"/>
                 <w:b/>
                 <w:highlight w:val="lightGray"/>
                 <w:lang w:eastAsia="zh-CN"/>
               </w:rPr>
-            </w:pPr>
-            <w:r>
-              <w:rPr>
-                <w:rFonts w:ascii="Courier New" w:hAnsi="Courier New" w:cs="Courier New" w:hint="eastAsia"/>
-                <w:b/>
-                <w:highlight w:val="lightGray"/>
-                <w:lang w:eastAsia="zh-CN"/>
-              </w:rPr>
               <w:t>0</w:t>
             </w:r>
           </w:p>
@@ -8413,7 +8084,7 @@
               <w:ind w:right="142"/>
               <w:jc w:val="center"/>
               <w:rPr>
-                <w:rFonts w:ascii="Courier New" w:hAnsi="Courier New" w:cs="Courier New" w:hint="eastAsia"/>
+                <w:rFonts w:ascii="Courier New" w:hAnsi="Courier New" w:cs="Courier New"/>
                 <w:lang w:eastAsia="zh-CN"/>
               </w:rPr>
             </w:pPr>
@@ -8631,7 +8302,7 @@
                 <w:highlight w:val="lightGray"/>
                 <w:lang w:eastAsia="zh-CN"/>
               </w:rPr>
-              <w:t>Ⅰ</w:t>
+              <w:t>X</w:t>
             </w:r>
           </w:p>
         </w:tc>
@@ -8651,15 +8322,15 @@
               <w:ind w:right="281"/>
               <w:jc w:val="center"/>
               <w:rPr>
+                <w:rFonts w:ascii="Courier New" w:hAnsi="Courier New" w:cs="Courier New"/>
+                <w:lang w:eastAsia="zh-CN"/>
+              </w:rPr>
+            </w:pPr>
+            <w:r>
+              <w:rPr>
                 <w:rFonts w:ascii="Courier New" w:hAnsi="Courier New" w:cs="Courier New" w:hint="eastAsia"/>
                 <w:lang w:eastAsia="zh-CN"/>
               </w:rPr>
-            </w:pPr>
-            <w:r>
-              <w:rPr>
-                <w:rFonts w:ascii="Courier New" w:hAnsi="Courier New" w:cs="Courier New" w:hint="eastAsia"/>
-                <w:lang w:eastAsia="zh-CN"/>
-              </w:rPr>
               <w:t>4</w:t>
             </w:r>
           </w:p>
@@ -8679,20 +8350,20 @@
               <w:spacing w:line="259" w:lineRule="auto"/>
               <w:ind w:right="142"/>
               <w:jc w:val="center"/>
+              <w:rPr>
+                <w:rFonts w:ascii="Courier New" w:hAnsi="Courier New" w:cs="Courier New"/>
+                <w:b/>
+                <w:highlight w:val="lightGray"/>
+                <w:lang w:eastAsia="zh-CN"/>
+              </w:rPr>
+            </w:pPr>
+            <w:r>
               <w:rPr>
                 <w:rFonts w:ascii="Courier New" w:hAnsi="Courier New" w:cs="Courier New" w:hint="eastAsia"/>
                 <w:b/>
                 <w:highlight w:val="lightGray"/>
                 <w:lang w:eastAsia="zh-CN"/>
               </w:rPr>
-            </w:pPr>
-            <w:r>
-              <w:rPr>
-                <w:rFonts w:ascii="Courier New" w:hAnsi="Courier New" w:cs="Courier New" w:hint="eastAsia"/>
-                <w:b/>
-                <w:highlight w:val="lightGray"/>
-                <w:lang w:eastAsia="zh-CN"/>
-              </w:rPr>
               <w:t>3</w:t>
             </w:r>
           </w:p>
@@ -8713,7 +8384,7 @@
               <w:ind w:right="142"/>
               <w:jc w:val="center"/>
               <w:rPr>
-                <w:rFonts w:ascii="Courier New" w:hAnsi="Courier New" w:cs="Courier New" w:hint="eastAsia"/>
+                <w:rFonts w:ascii="Courier New" w:hAnsi="Courier New" w:cs="Courier New"/>
                 <w:lang w:eastAsia="zh-CN"/>
               </w:rPr>
             </w:pPr>
@@ -8931,7 +8602,7 @@
                 <w:highlight w:val="yellow"/>
                 <w:lang w:eastAsia="zh-CN"/>
               </w:rPr>
-              <w:t>Ⅰ</w:t>
+              <w:t>X</w:t>
             </w:r>
           </w:p>
         </w:tc>
@@ -8950,47 +8621,47 @@
               <w:spacing w:line="259" w:lineRule="auto"/>
               <w:ind w:right="281"/>
               <w:jc w:val="center"/>
+              <w:rPr>
+                <w:rFonts w:ascii="Courier New" w:hAnsi="Courier New" w:cs="Courier New"/>
+                <w:b/>
+                <w:highlight w:val="yellow"/>
+                <w:lang w:eastAsia="zh-CN"/>
+              </w:rPr>
+            </w:pPr>
+            <w:r>
               <w:rPr>
                 <w:rFonts w:ascii="Courier New" w:hAnsi="Courier New" w:cs="Courier New" w:hint="eastAsia"/>
                 <w:b/>
                 <w:highlight w:val="yellow"/>
                 <w:lang w:eastAsia="zh-CN"/>
               </w:rPr>
+              <w:t>2</w:t>
+            </w:r>
+          </w:p>
+        </w:tc>
+        <w:tc>
+          <w:tcPr>
+            <w:tcW w:w="567" w:type="dxa"/>
+            <w:tcBorders>
+              <w:top w:val="single" w:sz="4" w:space="0" w:color="000000"/>
+              <w:left w:val="single" w:sz="4" w:space="0" w:color="000000"/>
+              <w:bottom w:val="single" w:sz="4" w:space="0" w:color="000000"/>
+              <w:right w:val="single" w:sz="4" w:space="0" w:color="000000"/>
+            </w:tcBorders>
+          </w:tcPr>
+          <w:p>
+            <w:pPr>
+              <w:spacing w:line="259" w:lineRule="auto"/>
+              <w:ind w:right="142"/>
+              <w:jc w:val="center"/>
+              <w:rPr>
+                <w:rFonts w:ascii="Courier New" w:hAnsi="Courier New" w:cs="Courier New"/>
+                <w:lang w:eastAsia="zh-CN"/>
+              </w:rPr>
             </w:pPr>
             <w:r>
               <w:rPr>
                 <w:rFonts w:ascii="Courier New" w:hAnsi="Courier New" w:cs="Courier New" w:hint="eastAsia"/>
-                <w:b/>
-                <w:highlight w:val="yellow"/>
-                <w:lang w:eastAsia="zh-CN"/>
-              </w:rPr>
-              <w:t>2</w:t>
-            </w:r>
-          </w:p>
-        </w:tc>
-        <w:tc>
-          <w:tcPr>
-            <w:tcW w:w="567" w:type="dxa"/>
-            <w:tcBorders>
-              <w:top w:val="single" w:sz="4" w:space="0" w:color="000000"/>
-              <w:left w:val="single" w:sz="4" w:space="0" w:color="000000"/>
-              <w:bottom w:val="single" w:sz="4" w:space="0" w:color="000000"/>
-              <w:right w:val="single" w:sz="4" w:space="0" w:color="000000"/>
-            </w:tcBorders>
-          </w:tcPr>
-          <w:p>
-            <w:pPr>
-              <w:spacing w:line="259" w:lineRule="auto"/>
-              <w:ind w:right="142"/>
-              <w:jc w:val="center"/>
-              <w:rPr>
-                <w:rFonts w:ascii="Courier New" w:hAnsi="Courier New" w:cs="Courier New" w:hint="eastAsia"/>
-                <w:lang w:eastAsia="zh-CN"/>
-              </w:rPr>
-            </w:pPr>
-            <w:r>
-              <w:rPr>
-                <w:rFonts w:ascii="Courier New" w:hAnsi="Courier New" w:cs="Courier New" w:hint="eastAsia"/>
                 <w:lang w:eastAsia="zh-CN"/>
               </w:rPr>
               <w:t>4</w:t>
@@ -9013,7 +8684,7 @@
               <w:ind w:right="142"/>
               <w:jc w:val="center"/>
               <w:rPr>
-                <w:rFonts w:ascii="Courier New" w:hAnsi="Courier New" w:cs="Courier New" w:hint="eastAsia"/>
+                <w:rFonts w:ascii="Courier New" w:hAnsi="Courier New" w:cs="Courier New"/>
                 <w:lang w:eastAsia="zh-CN"/>
               </w:rPr>
             </w:pPr>
@@ -9231,7 +8902,7 @@
                 <w:highlight w:val="yellow"/>
                 <w:lang w:eastAsia="zh-CN"/>
               </w:rPr>
-              <w:t>Ⅰ</w:t>
+              <w:t>X</w:t>
             </w:r>
           </w:p>
         </w:tc>
@@ -9250,47 +8921,47 @@
               <w:spacing w:line="259" w:lineRule="auto"/>
               <w:ind w:right="281"/>
               <w:jc w:val="center"/>
+              <w:rPr>
+                <w:rFonts w:ascii="Courier New" w:hAnsi="Courier New" w:cs="Courier New"/>
+                <w:b/>
+                <w:highlight w:val="yellow"/>
+                <w:lang w:eastAsia="zh-CN"/>
+              </w:rPr>
+            </w:pPr>
+            <w:r>
               <w:rPr>
                 <w:rFonts w:ascii="Courier New" w:hAnsi="Courier New" w:cs="Courier New" w:hint="eastAsia"/>
                 <w:b/>
                 <w:highlight w:val="yellow"/>
                 <w:lang w:eastAsia="zh-CN"/>
               </w:rPr>
+              <w:t>3</w:t>
+            </w:r>
+          </w:p>
+        </w:tc>
+        <w:tc>
+          <w:tcPr>
+            <w:tcW w:w="567" w:type="dxa"/>
+            <w:tcBorders>
+              <w:top w:val="single" w:sz="4" w:space="0" w:color="000000"/>
+              <w:left w:val="single" w:sz="4" w:space="0" w:color="000000"/>
+              <w:bottom w:val="single" w:sz="4" w:space="0" w:color="000000"/>
+              <w:right w:val="single" w:sz="4" w:space="0" w:color="000000"/>
+            </w:tcBorders>
+          </w:tcPr>
+          <w:p>
+            <w:pPr>
+              <w:spacing w:line="259" w:lineRule="auto"/>
+              <w:ind w:right="142"/>
+              <w:jc w:val="center"/>
+              <w:rPr>
+                <w:rFonts w:ascii="Courier New" w:hAnsi="Courier New" w:cs="Courier New"/>
+                <w:lang w:eastAsia="zh-CN"/>
+              </w:rPr>
             </w:pPr>
             <w:r>
               <w:rPr>
                 <w:rFonts w:ascii="Courier New" w:hAnsi="Courier New" w:cs="Courier New" w:hint="eastAsia"/>
-                <w:b/>
-                <w:highlight w:val="yellow"/>
-                <w:lang w:eastAsia="zh-CN"/>
-              </w:rPr>
-              <w:t>3</w:t>
-            </w:r>
-          </w:p>
-        </w:tc>
-        <w:tc>
-          <w:tcPr>
-            <w:tcW w:w="567" w:type="dxa"/>
-            <w:tcBorders>
-              <w:top w:val="single" w:sz="4" w:space="0" w:color="000000"/>
-              <w:left w:val="single" w:sz="4" w:space="0" w:color="000000"/>
-              <w:bottom w:val="single" w:sz="4" w:space="0" w:color="000000"/>
-              <w:right w:val="single" w:sz="4" w:space="0" w:color="000000"/>
-            </w:tcBorders>
-          </w:tcPr>
-          <w:p>
-            <w:pPr>
-              <w:spacing w:line="259" w:lineRule="auto"/>
-              <w:ind w:right="142"/>
-              <w:jc w:val="center"/>
-              <w:rPr>
-                <w:rFonts w:ascii="Courier New" w:hAnsi="Courier New" w:cs="Courier New" w:hint="eastAsia"/>
-                <w:lang w:eastAsia="zh-CN"/>
-              </w:rPr>
-            </w:pPr>
-            <w:r>
-              <w:rPr>
-                <w:rFonts w:ascii="Courier New" w:hAnsi="Courier New" w:cs="Courier New" w:hint="eastAsia"/>
                 <w:lang w:eastAsia="zh-CN"/>
               </w:rPr>
               <w:t>4</w:t>
@@ -9313,7 +8984,7 @@
               <w:ind w:right="142"/>
               <w:jc w:val="center"/>
               <w:rPr>
-                <w:rFonts w:ascii="Courier New" w:hAnsi="Courier New" w:cs="Courier New" w:hint="eastAsia"/>
+                <w:rFonts w:ascii="Courier New" w:hAnsi="Courier New" w:cs="Courier New"/>
                 <w:lang w:eastAsia="zh-CN"/>
               </w:rPr>
             </w:pPr>
@@ -9531,7 +9202,7 @@
                 <w:highlight w:val="lightGray"/>
                 <w:lang w:eastAsia="zh-CN"/>
               </w:rPr>
-              <w:t>Ⅰ</w:t>
+              <w:t>X</w:t>
             </w:r>
           </w:p>
         </w:tc>
@@ -9551,49 +9222,49 @@
               <w:ind w:right="281"/>
               <w:jc w:val="center"/>
               <w:rPr>
+                <w:rFonts w:ascii="Courier New" w:hAnsi="Courier New" w:cs="Courier New"/>
+                <w:highlight w:val="lightGray"/>
+                <w:lang w:eastAsia="zh-CN"/>
+              </w:rPr>
+            </w:pPr>
+            <w:r>
+              <w:rPr>
                 <w:rFonts w:ascii="Courier New" w:hAnsi="Courier New" w:cs="Courier New" w:hint="eastAsia"/>
+                <w:lang w:eastAsia="zh-CN"/>
+              </w:rPr>
+              <w:t>4</w:t>
+            </w:r>
+          </w:p>
+        </w:tc>
+        <w:tc>
+          <w:tcPr>
+            <w:tcW w:w="567" w:type="dxa"/>
+            <w:tcBorders>
+              <w:top w:val="single" w:sz="4" w:space="0" w:color="000000"/>
+              <w:left w:val="single" w:sz="4" w:space="0" w:color="000000"/>
+              <w:bottom w:val="single" w:sz="4" w:space="0" w:color="000000"/>
+              <w:right w:val="single" w:sz="4" w:space="0" w:color="000000"/>
+            </w:tcBorders>
+          </w:tcPr>
+          <w:p>
+            <w:pPr>
+              <w:spacing w:line="259" w:lineRule="auto"/>
+              <w:ind w:right="142"/>
+              <w:jc w:val="center"/>
+              <w:rPr>
+                <w:rFonts w:ascii="Courier New" w:hAnsi="Courier New" w:cs="Courier New"/>
+                <w:b/>
                 <w:highlight w:val="lightGray"/>
                 <w:lang w:eastAsia="zh-CN"/>
               </w:rPr>
             </w:pPr>
             <w:r>
-              <w:rPr>
-                <w:rFonts w:ascii="Courier New" w:hAnsi="Courier New" w:cs="Courier New" w:hint="eastAsia"/>
-                <w:lang w:eastAsia="zh-CN"/>
-              </w:rPr>
-              <w:t>4</w:t>
-            </w:r>
-          </w:p>
-        </w:tc>
-        <w:tc>
-          <w:tcPr>
-            <w:tcW w:w="567" w:type="dxa"/>
-            <w:tcBorders>
-              <w:top w:val="single" w:sz="4" w:space="0" w:color="000000"/>
-              <w:left w:val="single" w:sz="4" w:space="0" w:color="000000"/>
-              <w:bottom w:val="single" w:sz="4" w:space="0" w:color="000000"/>
-              <w:right w:val="single" w:sz="4" w:space="0" w:color="000000"/>
-            </w:tcBorders>
-          </w:tcPr>
-          <w:p>
-            <w:pPr>
-              <w:spacing w:line="259" w:lineRule="auto"/>
-              <w:ind w:right="142"/>
-              <w:jc w:val="center"/>
               <w:rPr>
                 <w:rFonts w:ascii="Courier New" w:hAnsi="Courier New" w:cs="Courier New" w:hint="eastAsia"/>
                 <w:b/>
                 <w:highlight w:val="lightGray"/>
                 <w:lang w:eastAsia="zh-CN"/>
               </w:rPr>
-            </w:pPr>
-            <w:r>
-              <w:rPr>
-                <w:rFonts w:ascii="Courier New" w:hAnsi="Courier New" w:cs="Courier New" w:hint="eastAsia"/>
-                <w:b/>
-                <w:highlight w:val="lightGray"/>
-                <w:lang w:eastAsia="zh-CN"/>
-              </w:rPr>
               <w:t>3</w:t>
             </w:r>
           </w:p>
@@ -9614,7 +9285,7 @@
               <w:ind w:right="142"/>
               <w:jc w:val="center"/>
               <w:rPr>
-                <w:rFonts w:ascii="Courier New" w:hAnsi="Courier New" w:cs="Courier New" w:hint="eastAsia"/>
+                <w:rFonts w:ascii="Courier New" w:hAnsi="Courier New" w:cs="Courier New"/>
                 <w:highlight w:val="lightGray"/>
                 <w:lang w:eastAsia="zh-CN"/>
               </w:rPr>
@@ -9833,7 +9504,7 @@
                 <w:highlight w:val="yellow"/>
                 <w:lang w:eastAsia="zh-CN"/>
               </w:rPr>
-              <w:t>Ⅰ</w:t>
+              <w:t>X</w:t>
             </w:r>
           </w:p>
         </w:tc>
@@ -9852,47 +9523,47 @@
               <w:spacing w:line="259" w:lineRule="auto"/>
               <w:ind w:right="281"/>
               <w:jc w:val="center"/>
+              <w:rPr>
+                <w:rFonts w:ascii="Courier New" w:hAnsi="Courier New" w:cs="Courier New"/>
+                <w:b/>
+                <w:highlight w:val="yellow"/>
+                <w:lang w:eastAsia="zh-CN"/>
+              </w:rPr>
+            </w:pPr>
+            <w:r>
               <w:rPr>
                 <w:rFonts w:ascii="Courier New" w:hAnsi="Courier New" w:cs="Courier New" w:hint="eastAsia"/>
                 <w:b/>
                 <w:highlight w:val="yellow"/>
                 <w:lang w:eastAsia="zh-CN"/>
               </w:rPr>
+              <w:t>4</w:t>
+            </w:r>
+          </w:p>
+        </w:tc>
+        <w:tc>
+          <w:tcPr>
+            <w:tcW w:w="567" w:type="dxa"/>
+            <w:tcBorders>
+              <w:top w:val="single" w:sz="4" w:space="0" w:color="000000"/>
+              <w:left w:val="single" w:sz="4" w:space="0" w:color="000000"/>
+              <w:bottom w:val="single" w:sz="4" w:space="0" w:color="000000"/>
+              <w:right w:val="single" w:sz="4" w:space="0" w:color="000000"/>
+            </w:tcBorders>
+          </w:tcPr>
+          <w:p>
+            <w:pPr>
+              <w:spacing w:line="259" w:lineRule="auto"/>
+              <w:ind w:right="142"/>
+              <w:jc w:val="center"/>
+              <w:rPr>
+                <w:rFonts w:ascii="Courier New" w:hAnsi="Courier New" w:cs="Courier New"/>
+                <w:lang w:eastAsia="zh-CN"/>
+              </w:rPr>
             </w:pPr>
             <w:r>
               <w:rPr>
                 <w:rFonts w:ascii="Courier New" w:hAnsi="Courier New" w:cs="Courier New" w:hint="eastAsia"/>
-                <w:b/>
-                <w:highlight w:val="yellow"/>
-                <w:lang w:eastAsia="zh-CN"/>
-              </w:rPr>
-              <w:t>4</w:t>
-            </w:r>
-          </w:p>
-        </w:tc>
-        <w:tc>
-          <w:tcPr>
-            <w:tcW w:w="567" w:type="dxa"/>
-            <w:tcBorders>
-              <w:top w:val="single" w:sz="4" w:space="0" w:color="000000"/>
-              <w:left w:val="single" w:sz="4" w:space="0" w:color="000000"/>
-              <w:bottom w:val="single" w:sz="4" w:space="0" w:color="000000"/>
-              <w:right w:val="single" w:sz="4" w:space="0" w:color="000000"/>
-            </w:tcBorders>
-          </w:tcPr>
-          <w:p>
-            <w:pPr>
-              <w:spacing w:line="259" w:lineRule="auto"/>
-              <w:ind w:right="142"/>
-              <w:jc w:val="center"/>
-              <w:rPr>
-                <w:rFonts w:ascii="Courier New" w:hAnsi="Courier New" w:cs="Courier New" w:hint="eastAsia"/>
-                <w:lang w:eastAsia="zh-CN"/>
-              </w:rPr>
-            </w:pPr>
-            <w:r>
-              <w:rPr>
-                <w:rFonts w:ascii="Courier New" w:hAnsi="Courier New" w:cs="Courier New" w:hint="eastAsia"/>
                 <w:lang w:eastAsia="zh-CN"/>
               </w:rPr>
               <w:t>5</w:t>
@@ -9915,7 +9586,7 @@
               <w:ind w:right="142"/>
               <w:jc w:val="center"/>
               <w:rPr>
-                <w:rFonts w:ascii="Courier New" w:hAnsi="Courier New" w:cs="Courier New" w:hint="eastAsia"/>
+                <w:rFonts w:ascii="Courier New" w:hAnsi="Courier New" w:cs="Courier New"/>
                 <w:lang w:eastAsia="zh-CN"/>
               </w:rPr>
             </w:pPr>
@@ -10133,7 +9804,7 @@
                 <w:highlight w:val="lightGray"/>
                 <w:lang w:eastAsia="zh-CN"/>
               </w:rPr>
-              <w:t>Ⅲ</w:t>
+              <w:t>Z</w:t>
             </w:r>
           </w:p>
         </w:tc>
@@ -10153,49 +9824,49 @@
               <w:ind w:right="281"/>
               <w:jc w:val="center"/>
               <w:rPr>
+                <w:rFonts w:ascii="Courier New" w:hAnsi="Courier New" w:cs="Courier New"/>
+                <w:highlight w:val="lightGray"/>
+                <w:lang w:eastAsia="zh-CN"/>
+              </w:rPr>
+            </w:pPr>
+            <w:r>
+              <w:rPr>
                 <w:rFonts w:ascii="Courier New" w:hAnsi="Courier New" w:cs="Courier New" w:hint="eastAsia"/>
+                <w:lang w:eastAsia="zh-CN"/>
+              </w:rPr>
+              <w:t>5</w:t>
+            </w:r>
+          </w:p>
+        </w:tc>
+        <w:tc>
+          <w:tcPr>
+            <w:tcW w:w="567" w:type="dxa"/>
+            <w:tcBorders>
+              <w:top w:val="single" w:sz="4" w:space="0" w:color="000000"/>
+              <w:left w:val="single" w:sz="4" w:space="0" w:color="000000"/>
+              <w:bottom w:val="single" w:sz="4" w:space="0" w:color="000000"/>
+              <w:right w:val="single" w:sz="4" w:space="0" w:color="000000"/>
+            </w:tcBorders>
+          </w:tcPr>
+          <w:p>
+            <w:pPr>
+              <w:spacing w:line="259" w:lineRule="auto"/>
+              <w:ind w:right="142"/>
+              <w:jc w:val="center"/>
+              <w:rPr>
+                <w:rFonts w:ascii="Courier New" w:hAnsi="Courier New" w:cs="Courier New"/>
+                <w:b/>
                 <w:highlight w:val="lightGray"/>
                 <w:lang w:eastAsia="zh-CN"/>
               </w:rPr>
             </w:pPr>
             <w:r>
-              <w:rPr>
-                <w:rFonts w:ascii="Courier New" w:hAnsi="Courier New" w:cs="Courier New" w:hint="eastAsia"/>
-                <w:lang w:eastAsia="zh-CN"/>
-              </w:rPr>
-              <w:t>5</w:t>
-            </w:r>
-          </w:p>
-        </w:tc>
-        <w:tc>
-          <w:tcPr>
-            <w:tcW w:w="567" w:type="dxa"/>
-            <w:tcBorders>
-              <w:top w:val="single" w:sz="4" w:space="0" w:color="000000"/>
-              <w:left w:val="single" w:sz="4" w:space="0" w:color="000000"/>
-              <w:bottom w:val="single" w:sz="4" w:space="0" w:color="000000"/>
-              <w:right w:val="single" w:sz="4" w:space="0" w:color="000000"/>
-            </w:tcBorders>
-          </w:tcPr>
-          <w:p>
-            <w:pPr>
-              <w:spacing w:line="259" w:lineRule="auto"/>
-              <w:ind w:right="142"/>
-              <w:jc w:val="center"/>
               <w:rPr>
                 <w:rFonts w:ascii="Courier New" w:hAnsi="Courier New" w:cs="Courier New" w:hint="eastAsia"/>
                 <w:b/>
                 <w:highlight w:val="lightGray"/>
                 <w:lang w:eastAsia="zh-CN"/>
               </w:rPr>
-            </w:pPr>
-            <w:r>
-              <w:rPr>
-                <w:rFonts w:ascii="Courier New" w:hAnsi="Courier New" w:cs="Courier New" w:hint="eastAsia"/>
-                <w:b/>
-                <w:highlight w:val="lightGray"/>
-                <w:lang w:eastAsia="zh-CN"/>
-              </w:rPr>
               <w:t>3</w:t>
             </w:r>
           </w:p>
@@ -10216,7 +9887,7 @@
               <w:ind w:right="142"/>
               <w:jc w:val="center"/>
               <w:rPr>
-                <w:rFonts w:ascii="Courier New" w:hAnsi="Courier New" w:cs="Courier New" w:hint="eastAsia"/>
+                <w:rFonts w:ascii="Courier New" w:hAnsi="Courier New" w:cs="Courier New"/>
                 <w:highlight w:val="lightGray"/>
                 <w:lang w:eastAsia="zh-CN"/>
               </w:rPr>
@@ -10442,7 +10113,7 @@
                 <w:highlight w:val="cyan"/>
                 <w:lang w:eastAsia="zh-CN"/>
               </w:rPr>
-              <w:t>Ⅲ</w:t>
+              <w:t>Z</w:t>
             </w:r>
           </w:p>
         </w:tc>
@@ -10462,9 +10133,38 @@
               <w:ind w:right="281"/>
               <w:jc w:val="center"/>
               <w:rPr>
+                <w:rFonts w:ascii="Courier New" w:hAnsi="Courier New" w:cs="Courier New"/>
+                <w:lang w:eastAsia="zh-CN"/>
+              </w:rPr>
+            </w:pPr>
+            <w:r>
+              <w:rPr>
                 <w:rFonts w:ascii="Courier New" w:hAnsi="Courier New" w:cs="Courier New" w:hint="eastAsia"/>
                 <w:lang w:eastAsia="zh-CN"/>
               </w:rPr>
+              <w:t>4</w:t>
+            </w:r>
+          </w:p>
+        </w:tc>
+        <w:tc>
+          <w:tcPr>
+            <w:tcW w:w="567" w:type="dxa"/>
+            <w:tcBorders>
+              <w:top w:val="single" w:sz="4" w:space="0" w:color="000000"/>
+              <w:left w:val="single" w:sz="4" w:space="0" w:color="000000"/>
+              <w:bottom w:val="single" w:sz="4" w:space="0" w:color="000000"/>
+              <w:right w:val="single" w:sz="4" w:space="0" w:color="000000"/>
+            </w:tcBorders>
+          </w:tcPr>
+          <w:p>
+            <w:pPr>
+              <w:spacing w:line="259" w:lineRule="auto"/>
+              <w:ind w:right="142"/>
+              <w:jc w:val="center"/>
+              <w:rPr>
+                <w:rFonts w:ascii="Courier New" w:hAnsi="Courier New" w:cs="Courier New"/>
+                <w:lang w:eastAsia="zh-CN"/>
+              </w:rPr>
             </w:pPr>
             <w:r>
               <w:rPr>
@@ -10477,35 +10177,6 @@
         </w:tc>
         <w:tc>
           <w:tcPr>
-            <w:tcW w:w="567" w:type="dxa"/>
-            <w:tcBorders>
-              <w:top w:val="single" w:sz="4" w:space="0" w:color="000000"/>
-              <w:left w:val="single" w:sz="4" w:space="0" w:color="000000"/>
-              <w:bottom w:val="single" w:sz="4" w:space="0" w:color="000000"/>
-              <w:right w:val="single" w:sz="4" w:space="0" w:color="000000"/>
-            </w:tcBorders>
-          </w:tcPr>
-          <w:p>
-            <w:pPr>
-              <w:spacing w:line="259" w:lineRule="auto"/>
-              <w:ind w:right="142"/>
-              <w:jc w:val="center"/>
-              <w:rPr>
-                <w:rFonts w:ascii="Courier New" w:hAnsi="Courier New" w:cs="Courier New" w:hint="eastAsia"/>
-                <w:lang w:eastAsia="zh-CN"/>
-              </w:rPr>
-            </w:pPr>
-            <w:r>
-              <w:rPr>
-                <w:rFonts w:ascii="Courier New" w:hAnsi="Courier New" w:cs="Courier New" w:hint="eastAsia"/>
-                <w:lang w:eastAsia="zh-CN"/>
-              </w:rPr>
-              <w:t>4</w:t>
-            </w:r>
-          </w:p>
-        </w:tc>
-        <w:tc>
-          <w:tcPr>
             <w:tcW w:w="598" w:type="dxa"/>
             <w:tcBorders>
               <w:top w:val="single" w:sz="4" w:space="0" w:color="000000"/>
@@ -10520,7 +10191,7 @@
               <w:ind w:right="142"/>
               <w:jc w:val="center"/>
               <w:rPr>
-                <w:rFonts w:ascii="Courier New" w:hAnsi="Courier New" w:cs="Courier New" w:hint="eastAsia"/>
+                <w:rFonts w:ascii="Courier New" w:hAnsi="Courier New" w:cs="Courier New"/>
                 <w:b/>
                 <w:highlight w:val="cyan"/>
                 <w:lang w:eastAsia="zh-CN"/>
@@ -10642,7 +10313,7 @@
               <w:ind w:right="142"/>
               <w:jc w:val="center"/>
               <w:rPr>
-                <w:rFonts w:ascii="Courier New" w:hAnsi="Courier New" w:cs="Courier New" w:hint="eastAsia"/>
+                <w:rFonts w:ascii="Courier New" w:hAnsi="Courier New" w:cs="Courier New"/>
                 <w:lang w:eastAsia="zh-CN"/>
               </w:rPr>
             </w:pPr>
@@ -11096,7 +10767,7 @@
                 <w:rFonts w:ascii="宋体" w:eastAsia="宋体" w:hAnsi="宋体" w:cs="宋体" w:hint="eastAsia"/>
                 <w:lang w:eastAsia="zh-CN"/>
               </w:rPr>
-              <w:t>Ⅰ</w:t>
+              <w:t>X</w:t>
             </w:r>
           </w:p>
         </w:tc>
@@ -11294,7 +10965,7 @@
                 <w:rFonts w:ascii="宋体" w:eastAsia="宋体" w:hAnsi="宋体" w:cs="宋体" w:hint="eastAsia"/>
                 <w:lang w:eastAsia="zh-CN"/>
               </w:rPr>
-              <w:t>Ⅰ</w:t>
+              <w:t>X</w:t>
             </w:r>
           </w:p>
         </w:tc>
@@ -11502,7 +11173,7 @@
                 <w:rFonts w:ascii="宋体" w:eastAsia="宋体" w:hAnsi="宋体" w:cs="宋体" w:hint="eastAsia"/>
                 <w:lang w:eastAsia="zh-CN"/>
               </w:rPr>
-              <w:t>Ⅲ</w:t>
+              <w:t>Z</w:t>
             </w:r>
           </w:p>
         </w:tc>
@@ -11515,7 +11186,7 @@
         <w:adjustRightInd w:val="0"/>
         <w:jc w:val="left"/>
         <w:rPr>
-          <w:rFonts w:ascii="Lucida Console" w:hAnsi="Lucida Console" w:cs="Lucida Console" w:hint="eastAsia"/>
+          <w:rFonts w:ascii="Lucida Console" w:hAnsi="Lucida Console" w:cs="Lucida Console"/>
           <w:kern w:val="0"/>
           <w:sz w:val="24"/>
           <w:szCs w:val="24"/>
@@ -11543,21 +11214,7 @@
           <w:sz w:val="24"/>
           <w:szCs w:val="24"/>
         </w:rPr>
-        <w:t>qual-</w:t>
-      </w:r>
-      <w:r>
-        <w:rPr>
-          <w:sz w:val="24"/>
-          <w:szCs w:val="24"/>
-        </w:rPr>
-        <w:t>depth</w:t>
-      </w:r>
-      <w:r>
-        <w:rPr>
-          <w:sz w:val="24"/>
-          <w:szCs w:val="24"/>
-        </w:rPr>
-        <w:t xml:space="preserve">: </w:t>
+        <w:t xml:space="preserve">qual-depth: </w:t>
       </w:r>
     </w:p>
     <w:p>
@@ -11686,14 +11343,7 @@
           <w:sz w:val="24"/>
           <w:szCs w:val="24"/>
         </w:rPr>
-        <w:t>3000,4000,7500,7800,7800</w:t>
-      </w:r>
-      <w:r>
-        <w:rPr>
-          <w:sz w:val="24"/>
-          <w:szCs w:val="24"/>
-        </w:rPr>
-        <w:t xml:space="preserve">}, </w:t>
+        <w:t xml:space="preserve">3000,4000,7500,7800,7800}, </w:t>
       </w:r>
       <w:r>
         <w:rPr>
@@ -11707,21 +11357,7 @@
           <w:sz w:val="24"/>
           <w:szCs w:val="24"/>
         </w:rPr>
-        <w:t>{</w:t>
-      </w:r>
-      <w:r>
-        <w:rPr>
-          <w:sz w:val="24"/>
-          <w:szCs w:val="24"/>
-        </w:rPr>
-        <w:t>7900,8500,14000,18000,21000</w:t>
-      </w:r>
-      <w:r>
-        <w:rPr>
-          <w:sz w:val="24"/>
-          <w:szCs w:val="24"/>
-        </w:rPr>
-        <w:t xml:space="preserve">}, </w:t>
+        <w:t xml:space="preserve">{7900,8500,14000,18000,21000}, </w:t>
       </w:r>
       <w:r>
         <w:rPr>
@@ -11735,21 +11371,7 @@
           <w:sz w:val="24"/>
           <w:szCs w:val="24"/>
         </w:rPr>
-        <w:t>{</w:t>
-      </w:r>
-      <w:r>
-        <w:rPr>
-          <w:sz w:val="24"/>
-          <w:szCs w:val="24"/>
-        </w:rPr>
-        <w:t>24700,30000,31000,31110,40500</w:t>
-      </w:r>
-      <w:r>
-        <w:rPr>
-          <w:sz w:val="24"/>
-          <w:szCs w:val="24"/>
-        </w:rPr>
-        <w:t>}</w:t>
+        <w:t>{24700,30000,31000,31110,40500}</w:t>
       </w:r>
     </w:p>
     <w:p>
@@ -11804,14 +11426,7 @@
           <w:sz w:val="24"/>
           <w:szCs w:val="24"/>
         </w:rPr>
-        <w:t>100,100,100,200,200</w:t>
-      </w:r>
-      <w:r>
-        <w:rPr>
-          <w:sz w:val="24"/>
-          <w:szCs w:val="24"/>
-        </w:rPr>
-        <w:t xml:space="preserve">}, </w:t>
+        <w:t xml:space="preserve">100,100,100,200,200}, </w:t>
       </w:r>
       <w:r>
         <w:rPr>
@@ -11825,21 +11440,7 @@
           <w:sz w:val="24"/>
           <w:szCs w:val="24"/>
         </w:rPr>
-        <w:t>{</w:t>
-      </w:r>
-      <w:r>
-        <w:rPr>
-          <w:sz w:val="24"/>
-          <w:szCs w:val="24"/>
-        </w:rPr>
-        <w:t>400,600,600,600,600</w:t>
-      </w:r>
-      <w:r>
-        <w:rPr>
-          <w:sz w:val="24"/>
-          <w:szCs w:val="24"/>
-        </w:rPr>
-        <w:t xml:space="preserve">}, </w:t>
+        <w:t xml:space="preserve">{400,600,600,600,600}, </w:t>
       </w:r>
       <w:r>
         <w:rPr>
@@ -11853,21 +11454,7 @@
           <w:sz w:val="24"/>
           <w:szCs w:val="24"/>
         </w:rPr>
-        <w:t>{</w:t>
-      </w:r>
-      <w:r>
-        <w:rPr>
-          <w:sz w:val="24"/>
-          <w:szCs w:val="24"/>
-        </w:rPr>
-        <w:t>800,1000,1600,1600,1600</w:t>
-      </w:r>
-      <w:r>
-        <w:rPr>
-          <w:sz w:val="24"/>
-          <w:szCs w:val="24"/>
-        </w:rPr>
-        <w:t>}</w:t>
+        <w:t>{800,1000,1600,1600,1600}</w:t>
       </w:r>
     </w:p>
     <w:p>
@@ -11897,8 +11484,9 @@
         <w:rPr>
           <w:rFonts w:ascii="宋体" w:eastAsia="宋体" w:hAnsi="宋体" w:cs="宋体" w:hint="eastAsia"/>
         </w:rPr>
-        <w:t>Ⅰ</w:t>
+        <w:t>X</w:t>
       </w:r>
+      <w:proofErr w:type="gramStart"/>
       <w:r>
         <w:rPr>
           <w:rFonts w:eastAsiaTheme="minorHAnsi"/>
@@ -11914,25 +11502,19 @@
         </w:rPr>
         <w:t>{</w:t>
       </w:r>
+      <w:proofErr w:type="gramEnd"/>
       <w:r>
         <w:rPr>
           <w:sz w:val="24"/>
           <w:szCs w:val="24"/>
         </w:rPr>
-        <w:t>0,0,0,7,25</w:t>
-      </w:r>
-      <w:r>
-        <w:rPr>
-          <w:sz w:val="24"/>
-          <w:szCs w:val="24"/>
-        </w:rPr>
-        <w:t xml:space="preserve">}, </w:t>
+        <w:t xml:space="preserve">0,0,0,7,25}, </w:t>
       </w:r>
       <w:r>
         <w:rPr>
           <w:rFonts w:ascii="宋体" w:eastAsia="宋体" w:hAnsi="宋体" w:cs="宋体" w:hint="eastAsia"/>
         </w:rPr>
-        <w:t>Ⅱ</w:t>
+        <w:t>Y</w:t>
       </w:r>
       <w:r>
         <w:rPr>
@@ -11946,27 +11528,13 @@
           <w:sz w:val="24"/>
           <w:szCs w:val="24"/>
         </w:rPr>
-        <w:t>{</w:t>
-      </w:r>
-      <w:r>
-        <w:rPr>
-          <w:sz w:val="24"/>
-          <w:szCs w:val="24"/>
-        </w:rPr>
-        <w:t>31,31,50,54,64</w:t>
-      </w:r>
-      <w:r>
-        <w:rPr>
-          <w:sz w:val="24"/>
-          <w:szCs w:val="24"/>
-        </w:rPr>
-        <w:t xml:space="preserve">}, </w:t>
+        <w:t xml:space="preserve">{31,31,50,54,64}, </w:t>
       </w:r>
       <w:r>
         <w:rPr>
           <w:rFonts w:ascii="宋体" w:eastAsia="宋体" w:hAnsi="宋体" w:cs="宋体" w:hint="eastAsia"/>
         </w:rPr>
-        <w:t>Ⅲ</w:t>
+        <w:t>Z</w:t>
       </w:r>
       <w:r>
         <w:rPr>
@@ -11980,27 +11548,13 @@
           <w:sz w:val="24"/>
           <w:szCs w:val="24"/>
         </w:rPr>
-        <w:t>{</w:t>
-      </w:r>
-      <w:r>
-        <w:rPr>
-          <w:sz w:val="24"/>
-          <w:szCs w:val="24"/>
-        </w:rPr>
-        <w:t>211,254,290,303,311</w:t>
-      </w:r>
-      <w:r>
-        <w:rPr>
-          <w:sz w:val="24"/>
-          <w:szCs w:val="24"/>
-        </w:rPr>
-        <w:t>}</w:t>
+        <w:t>{211,254,290,303,311}</w:t>
       </w:r>
     </w:p>
     <w:p>
       <w:pPr>
         <w:rPr>
-          <w:rFonts w:eastAsiaTheme="minorHAnsi" w:hint="eastAsia"/>
+          <w:rFonts w:eastAsiaTheme="minorHAnsi"/>
           <w:sz w:val="24"/>
           <w:szCs w:val="24"/>
         </w:rPr>
@@ -12654,7 +12208,7 @@
                 <w:rFonts w:ascii="宋体" w:eastAsia="宋体" w:hAnsi="宋体" w:cs="宋体" w:hint="eastAsia"/>
                 <w:lang w:eastAsia="zh-CN"/>
               </w:rPr>
-              <w:t>Ⅰ</w:t>
+              <w:t>X</w:t>
             </w:r>
           </w:p>
         </w:tc>
@@ -12840,7 +12394,7 @@
                 <w:rFonts w:ascii="宋体" w:eastAsia="宋体" w:hAnsi="宋体" w:cs="宋体" w:hint="eastAsia"/>
                 <w:lang w:eastAsia="zh-CN"/>
               </w:rPr>
-              <w:t>Ⅱ</w:t>
+              <w:t>Y</w:t>
             </w:r>
           </w:p>
         </w:tc>
@@ -13026,7 +12580,7 @@
                 <w:rFonts w:ascii="宋体" w:eastAsia="宋体" w:hAnsi="宋体" w:cs="宋体" w:hint="eastAsia"/>
                 <w:lang w:eastAsia="zh-CN"/>
               </w:rPr>
-              <w:t>Ⅱ</w:t>
+              <w:t>Y</w:t>
             </w:r>
           </w:p>
         </w:tc>
@@ -13212,7 +12766,7 @@
                 <w:rFonts w:ascii="宋体" w:eastAsia="宋体" w:hAnsi="宋体" w:cs="宋体" w:hint="eastAsia"/>
                 <w:lang w:eastAsia="zh-CN"/>
               </w:rPr>
-              <w:t>Ⅲ</w:t>
+              <w:t>Z</w:t>
             </w:r>
           </w:p>
         </w:tc>
@@ -13398,7 +12952,7 @@
                 <w:rFonts w:ascii="宋体" w:eastAsia="宋体" w:hAnsi="宋体" w:cs="宋体" w:hint="eastAsia"/>
                 <w:lang w:eastAsia="zh-CN"/>
               </w:rPr>
-              <w:t>Ⅲ</w:t>
+              <w:t>Z</w:t>
             </w:r>
           </w:p>
         </w:tc>
@@ -13584,7 +13138,7 @@
                 <w:rFonts w:ascii="宋体" w:eastAsia="宋体" w:hAnsi="宋体" w:cs="宋体" w:hint="eastAsia"/>
                 <w:lang w:eastAsia="zh-CN"/>
               </w:rPr>
-              <w:t>Ⅰ</w:t>
+              <w:t>X</w:t>
             </w:r>
           </w:p>
         </w:tc>
@@ -13770,7 +13324,7 @@
                 <w:rFonts w:ascii="宋体" w:eastAsia="宋体" w:hAnsi="宋体" w:cs="宋体" w:hint="eastAsia"/>
                 <w:lang w:eastAsia="zh-CN"/>
               </w:rPr>
-              <w:t>Ⅲ</w:t>
+              <w:t>Z</w:t>
             </w:r>
           </w:p>
         </w:tc>
@@ -13956,7 +13510,7 @@
                 <w:rFonts w:ascii="宋体" w:eastAsia="宋体" w:hAnsi="宋体" w:cs="宋体" w:hint="eastAsia"/>
                 <w:lang w:eastAsia="zh-CN"/>
               </w:rPr>
-              <w:t>Ⅱ</w:t>
+              <w:t>Y</w:t>
             </w:r>
           </w:p>
         </w:tc>
@@ -14142,7 +13696,7 @@
                 <w:rFonts w:ascii="宋体" w:eastAsia="宋体" w:hAnsi="宋体" w:cs="宋体" w:hint="eastAsia"/>
                 <w:lang w:eastAsia="zh-CN"/>
               </w:rPr>
-              <w:t>Ⅰ</w:t>
+              <w:t>X</w:t>
             </w:r>
           </w:p>
         </w:tc>
@@ -14328,7 +13882,7 @@
                 <w:rFonts w:ascii="宋体" w:eastAsia="宋体" w:hAnsi="宋体" w:cs="宋体" w:hint="eastAsia"/>
                 <w:lang w:eastAsia="zh-CN"/>
               </w:rPr>
-              <w:t>Ⅰ</w:t>
+              <w:t>X</w:t>
             </w:r>
           </w:p>
         </w:tc>
@@ -14514,7 +14068,7 @@
                 <w:rFonts w:ascii="宋体" w:eastAsia="宋体" w:hAnsi="宋体" w:cs="宋体" w:hint="eastAsia"/>
                 <w:lang w:eastAsia="zh-CN"/>
               </w:rPr>
-              <w:t>Ⅱ</w:t>
+              <w:t>Y</w:t>
             </w:r>
           </w:p>
         </w:tc>
@@ -14700,7 +14254,7 @@
                 <w:rFonts w:ascii="宋体" w:eastAsia="宋体" w:hAnsi="宋体" w:cs="宋体" w:hint="eastAsia"/>
                 <w:lang w:eastAsia="zh-CN"/>
               </w:rPr>
-              <w:t>Ⅰ</w:t>
+              <w:t>X</w:t>
             </w:r>
           </w:p>
         </w:tc>
@@ -14886,7 +14440,7 @@
                 <w:rFonts w:ascii="宋体" w:eastAsia="宋体" w:hAnsi="宋体" w:cs="宋体" w:hint="eastAsia"/>
                 <w:lang w:eastAsia="zh-CN"/>
               </w:rPr>
-              <w:t>Ⅱ</w:t>
+              <w:t>Y</w:t>
             </w:r>
           </w:p>
         </w:tc>
@@ -15072,7 +14626,7 @@
                 <w:rFonts w:ascii="宋体" w:eastAsia="宋体" w:hAnsi="宋体" w:cs="宋体" w:hint="eastAsia"/>
                 <w:lang w:eastAsia="zh-CN"/>
               </w:rPr>
-              <w:t>Ⅲ</w:t>
+              <w:t>Z</w:t>
             </w:r>
           </w:p>
         </w:tc>
@@ -15279,7 +14833,7 @@
                 <w:rFonts w:ascii="宋体" w:eastAsia="宋体" w:hAnsi="宋体" w:cs="宋体" w:hint="eastAsia"/>
                 <w:lang w:eastAsia="zh-CN"/>
               </w:rPr>
-              <w:t>Ⅲ</w:t>
+              <w:t>Z</w:t>
             </w:r>
           </w:p>
         </w:tc>
@@ -15350,7 +14904,7 @@
               <w:ind w:right="142"/>
               <w:jc w:val="center"/>
               <w:rPr>
-                <w:rFonts w:ascii="Courier New" w:hAnsi="Courier New" w:cs="Courier New" w:hint="eastAsia"/>
+                <w:rFonts w:ascii="Courier New" w:hAnsi="Courier New" w:cs="Courier New"/>
                 <w:lang w:eastAsia="zh-CN"/>
               </w:rPr>
             </w:pPr>
@@ -15824,7 +15378,7 @@
                 <w:rFonts w:ascii="宋体" w:eastAsia="宋体" w:hAnsi="宋体" w:cs="宋体" w:hint="eastAsia"/>
                 <w:lang w:eastAsia="zh-CN"/>
               </w:rPr>
-              <w:t>Ⅰ</w:t>
+              <w:t>X</w:t>
             </w:r>
           </w:p>
         </w:tc>
@@ -15849,7 +15403,7 @@
               <w:ind w:right="144"/>
               <w:jc w:val="center"/>
               <w:rPr>
-                <w:rFonts w:ascii="Courier New" w:eastAsia="PMingLiU" w:hAnsi="Courier New" w:cs="Courier New" w:hint="eastAsia"/>
+                <w:rFonts w:ascii="Courier New" w:eastAsia="PMingLiU" w:hAnsi="Courier New" w:cs="Courier New"/>
               </w:rPr>
             </w:pPr>
             <w:r>
@@ -16058,7 +15612,7 @@
                 <w:rFonts w:ascii="宋体" w:eastAsia="宋体" w:hAnsi="宋体" w:cs="宋体" w:hint="eastAsia"/>
                 <w:lang w:eastAsia="zh-CN"/>
               </w:rPr>
-              <w:t>Ⅱ</w:t>
+              <w:t>Y</w:t>
             </w:r>
           </w:p>
         </w:tc>
@@ -16083,7 +15637,7 @@
               <w:ind w:right="144"/>
               <w:jc w:val="center"/>
               <w:rPr>
-                <w:rFonts w:ascii="Courier New" w:eastAsia="PMingLiU" w:hAnsi="Courier New" w:cs="Courier New" w:hint="eastAsia"/>
+                <w:rFonts w:ascii="Courier New" w:eastAsia="PMingLiU" w:hAnsi="Courier New" w:cs="Courier New"/>
               </w:rPr>
             </w:pPr>
             <w:r>
@@ -16290,7 +15844,7 @@
                 <w:rFonts w:ascii="宋体" w:eastAsia="宋体" w:hAnsi="宋体" w:cs="宋体" w:hint="eastAsia"/>
                 <w:lang w:eastAsia="zh-CN"/>
               </w:rPr>
-              <w:t>Ⅲ</w:t>
+              <w:t>Z</w:t>
             </w:r>
           </w:p>
         </w:tc>
@@ -16299,7 +15853,6 @@
     <w:p>
       <w:pPr>
         <w:rPr>
-          <w:rFonts w:hint="eastAsia"/>
           <w:sz w:val="24"/>
           <w:szCs w:val="24"/>
         </w:rPr>
@@ -16325,7 +15878,6 @@
     <w:p>
       <w:pPr>
         <w:rPr>
-          <w:rFonts w:hint="eastAsia"/>
           <w:sz w:val="24"/>
           <w:szCs w:val="24"/>
         </w:rPr>
@@ -16855,10 +16407,41 @@
               <w:ind w:left="144"/>
               <w:jc w:val="left"/>
               <w:rPr>
+                <w:rFonts w:ascii="Courier New" w:hAnsi="Courier New" w:cs="Courier New"/>
+                <w:b/>
+                <w:lang w:eastAsia="zh-CN"/>
+              </w:rPr>
+            </w:pPr>
+            <w:r>
+              <w:rPr>
                 <w:rFonts w:ascii="Courier New" w:hAnsi="Courier New" w:cs="Courier New" w:hint="eastAsia"/>
                 <w:b/>
                 <w:lang w:eastAsia="zh-CN"/>
               </w:rPr>
+              <w:t>1</w:t>
+            </w:r>
+          </w:p>
+        </w:tc>
+        <w:tc>
+          <w:tcPr>
+            <w:tcW w:w="708" w:type="dxa"/>
+            <w:tcBorders>
+              <w:top w:val="single" w:sz="4" w:space="0" w:color="000000"/>
+              <w:left w:val="single" w:sz="4" w:space="0" w:color="000000"/>
+              <w:bottom w:val="single" w:sz="4" w:space="0" w:color="000000"/>
+              <w:right w:val="single" w:sz="4" w:space="0" w:color="000000"/>
+            </w:tcBorders>
+          </w:tcPr>
+          <w:p>
+            <w:pPr>
+              <w:spacing w:line="259" w:lineRule="auto"/>
+              <w:ind w:left="144"/>
+              <w:jc w:val="left"/>
+              <w:rPr>
+                <w:rFonts w:ascii="Courier New" w:hAnsi="Courier New" w:cs="Courier New"/>
+                <w:b/>
+                <w:lang w:eastAsia="zh-CN"/>
+              </w:rPr>
             </w:pPr>
             <w:r>
               <w:rPr>
@@ -16866,13 +16449,13 @@
                 <w:b/>
                 <w:lang w:eastAsia="zh-CN"/>
               </w:rPr>
-              <w:t>1</w:t>
-            </w:r>
-          </w:p>
-        </w:tc>
-        <w:tc>
-          <w:tcPr>
-            <w:tcW w:w="708" w:type="dxa"/>
+              <w:t>2</w:t>
+            </w:r>
+          </w:p>
+        </w:tc>
+        <w:tc>
+          <w:tcPr>
+            <w:tcW w:w="629" w:type="dxa"/>
             <w:tcBorders>
               <w:top w:val="single" w:sz="4" w:space="0" w:color="000000"/>
               <w:left w:val="single" w:sz="4" w:space="0" w:color="000000"/>
@@ -16886,38 +16469,7 @@
               <w:ind w:left="144"/>
               <w:jc w:val="left"/>
               <w:rPr>
-                <w:rFonts w:ascii="Courier New" w:hAnsi="Courier New" w:cs="Courier New" w:hint="eastAsia"/>
-                <w:b/>
-                <w:lang w:eastAsia="zh-CN"/>
-              </w:rPr>
-            </w:pPr>
-            <w:r>
-              <w:rPr>
-                <w:rFonts w:ascii="Courier New" w:hAnsi="Courier New" w:cs="Courier New" w:hint="eastAsia"/>
-                <w:b/>
-                <w:lang w:eastAsia="zh-CN"/>
-              </w:rPr>
-              <w:t>2</w:t>
-            </w:r>
-          </w:p>
-        </w:tc>
-        <w:tc>
-          <w:tcPr>
-            <w:tcW w:w="629" w:type="dxa"/>
-            <w:tcBorders>
-              <w:top w:val="single" w:sz="4" w:space="0" w:color="000000"/>
-              <w:left w:val="single" w:sz="4" w:space="0" w:color="000000"/>
-              <w:bottom w:val="single" w:sz="4" w:space="0" w:color="000000"/>
-              <w:right w:val="single" w:sz="4" w:space="0" w:color="000000"/>
-            </w:tcBorders>
-          </w:tcPr>
-          <w:p>
-            <w:pPr>
-              <w:spacing w:line="259" w:lineRule="auto"/>
-              <w:ind w:left="144"/>
-              <w:jc w:val="left"/>
-              <w:rPr>
-                <w:rFonts w:ascii="Courier New" w:hAnsi="Courier New" w:cs="Courier New" w:hint="eastAsia"/>
+                <w:rFonts w:ascii="Courier New" w:hAnsi="Courier New" w:cs="Courier New"/>
                 <w:b/>
                 <w:lang w:eastAsia="zh-CN"/>
               </w:rPr>
@@ -17053,14 +16605,7 @@
                 <w:rFonts w:ascii="Courier New" w:eastAsia="Courier New" w:hAnsi="Courier New" w:cs="Courier New"/>
                 <w:highlight w:val="yellow"/>
               </w:rPr>
-              <w:t xml:space="preserve">3000 </w:t>
-            </w:r>
-            <w:r>
-              <w:rPr>
-                <w:rFonts w:ascii="Courier New" w:eastAsia="Courier New" w:hAnsi="Courier New" w:cs="Courier New"/>
-                <w:highlight w:val="yellow"/>
-              </w:rPr>
-              <w:t>x</w:t>
+              <w:t>3000 x</w:t>
             </w:r>
           </w:p>
         </w:tc>
@@ -17152,7 +16697,7 @@
                 <w:highlight w:val="yellow"/>
                 <w:lang w:eastAsia="zh-CN"/>
               </w:rPr>
-              <w:t>Ⅰ</w:t>
+              <w:t>X</w:t>
             </w:r>
           </w:p>
         </w:tc>
@@ -17171,47 +16716,47 @@
               <w:spacing w:line="259" w:lineRule="auto"/>
               <w:ind w:right="142"/>
               <w:jc w:val="center"/>
+              <w:rPr>
+                <w:rFonts w:ascii="Courier New" w:hAnsi="Courier New" w:cs="Courier New"/>
+                <w:b/>
+                <w:highlight w:val="yellow"/>
+                <w:lang w:eastAsia="zh-CN"/>
+              </w:rPr>
+            </w:pPr>
+            <w:r>
               <w:rPr>
                 <w:rFonts w:ascii="Courier New" w:hAnsi="Courier New" w:cs="Courier New" w:hint="eastAsia"/>
                 <w:b/>
                 <w:highlight w:val="yellow"/>
                 <w:lang w:eastAsia="zh-CN"/>
               </w:rPr>
+              <w:t>0</w:t>
+            </w:r>
+          </w:p>
+        </w:tc>
+        <w:tc>
+          <w:tcPr>
+            <w:tcW w:w="708" w:type="dxa"/>
+            <w:tcBorders>
+              <w:top w:val="single" w:sz="4" w:space="0" w:color="000000"/>
+              <w:left w:val="single" w:sz="4" w:space="0" w:color="000000"/>
+              <w:bottom w:val="single" w:sz="4" w:space="0" w:color="000000"/>
+              <w:right w:val="single" w:sz="4" w:space="0" w:color="000000"/>
+            </w:tcBorders>
+          </w:tcPr>
+          <w:p>
+            <w:pPr>
+              <w:spacing w:line="259" w:lineRule="auto"/>
+              <w:ind w:right="142"/>
+              <w:jc w:val="center"/>
+              <w:rPr>
+                <w:rFonts w:ascii="Courier New" w:hAnsi="Courier New" w:cs="Courier New"/>
+                <w:lang w:eastAsia="zh-CN"/>
+              </w:rPr>
             </w:pPr>
             <w:r>
               <w:rPr>
                 <w:rFonts w:ascii="Courier New" w:hAnsi="Courier New" w:cs="Courier New" w:hint="eastAsia"/>
-                <w:b/>
-                <w:highlight w:val="yellow"/>
-                <w:lang w:eastAsia="zh-CN"/>
-              </w:rPr>
-              <w:t>0</w:t>
-            </w:r>
-          </w:p>
-        </w:tc>
-        <w:tc>
-          <w:tcPr>
-            <w:tcW w:w="708" w:type="dxa"/>
-            <w:tcBorders>
-              <w:top w:val="single" w:sz="4" w:space="0" w:color="000000"/>
-              <w:left w:val="single" w:sz="4" w:space="0" w:color="000000"/>
-              <w:bottom w:val="single" w:sz="4" w:space="0" w:color="000000"/>
-              <w:right w:val="single" w:sz="4" w:space="0" w:color="000000"/>
-            </w:tcBorders>
-          </w:tcPr>
-          <w:p>
-            <w:pPr>
-              <w:spacing w:line="259" w:lineRule="auto"/>
-              <w:ind w:right="142"/>
-              <w:jc w:val="center"/>
-              <w:rPr>
-                <w:rFonts w:ascii="Courier New" w:hAnsi="Courier New" w:cs="Courier New" w:hint="eastAsia"/>
-                <w:lang w:eastAsia="zh-CN"/>
-              </w:rPr>
-            </w:pPr>
-            <w:r>
-              <w:rPr>
-                <w:rFonts w:ascii="Courier New" w:hAnsi="Courier New" w:cs="Courier New" w:hint="eastAsia"/>
                 <w:lang w:eastAsia="zh-CN"/>
               </w:rPr>
               <w:t>4</w:t>
@@ -17234,7 +16779,7 @@
               <w:ind w:right="142"/>
               <w:jc w:val="center"/>
               <w:rPr>
-                <w:rFonts w:ascii="Courier New" w:hAnsi="Courier New" w:cs="Courier New" w:hint="eastAsia"/>
+                <w:rFonts w:ascii="Courier New" w:hAnsi="Courier New" w:cs="Courier New"/>
                 <w:lang w:eastAsia="zh-CN"/>
               </w:rPr>
             </w:pPr>
@@ -17360,14 +16905,7 @@
                 <w:rFonts w:ascii="Courier New" w:eastAsia="Courier New" w:hAnsi="Courier New" w:cs="Courier New"/>
                 <w:highlight w:val="yellow"/>
               </w:rPr>
-              <w:t xml:space="preserve">4000 </w:t>
-            </w:r>
-            <w:r>
-              <w:rPr>
-                <w:rFonts w:ascii="Courier New" w:eastAsia="Courier New" w:hAnsi="Courier New" w:cs="Courier New"/>
-                <w:highlight w:val="yellow"/>
-              </w:rPr>
-              <w:t>x</w:t>
+              <w:t>4000 x</w:t>
             </w:r>
           </w:p>
         </w:tc>
@@ -17459,7 +16997,7 @@
                 <w:highlight w:val="yellow"/>
                 <w:lang w:eastAsia="zh-CN"/>
               </w:rPr>
-              <w:t>Ⅱ</w:t>
+              <w:t>Y</w:t>
             </w:r>
           </w:p>
         </w:tc>
@@ -17478,18 +17016,47 @@
               <w:spacing w:line="259" w:lineRule="auto"/>
               <w:ind w:right="142"/>
               <w:jc w:val="center"/>
+              <w:rPr>
+                <w:rFonts w:ascii="Courier New" w:hAnsi="Courier New" w:cs="Courier New"/>
+                <w:b/>
+                <w:highlight w:val="yellow"/>
+                <w:lang w:eastAsia="zh-CN"/>
+              </w:rPr>
+            </w:pPr>
+            <w:r>
               <w:rPr>
                 <w:rFonts w:ascii="Courier New" w:hAnsi="Courier New" w:cs="Courier New" w:hint="eastAsia"/>
                 <w:b/>
                 <w:highlight w:val="yellow"/>
                 <w:lang w:eastAsia="zh-CN"/>
               </w:rPr>
+              <w:t>3</w:t>
+            </w:r>
+          </w:p>
+        </w:tc>
+        <w:tc>
+          <w:tcPr>
+            <w:tcW w:w="708" w:type="dxa"/>
+            <w:tcBorders>
+              <w:top w:val="single" w:sz="4" w:space="0" w:color="000000"/>
+              <w:left w:val="single" w:sz="4" w:space="0" w:color="000000"/>
+              <w:bottom w:val="single" w:sz="4" w:space="0" w:color="000000"/>
+              <w:right w:val="single" w:sz="4" w:space="0" w:color="000000"/>
+            </w:tcBorders>
+          </w:tcPr>
+          <w:p>
+            <w:pPr>
+              <w:spacing w:line="259" w:lineRule="auto"/>
+              <w:ind w:right="142"/>
+              <w:jc w:val="center"/>
+              <w:rPr>
+                <w:rFonts w:ascii="Courier New" w:hAnsi="Courier New" w:cs="Courier New"/>
+                <w:lang w:eastAsia="zh-CN"/>
+              </w:rPr>
             </w:pPr>
             <w:r>
               <w:rPr>
                 <w:rFonts w:ascii="Courier New" w:hAnsi="Courier New" w:cs="Courier New" w:hint="eastAsia"/>
-                <w:b/>
-                <w:highlight w:val="yellow"/>
                 <w:lang w:eastAsia="zh-CN"/>
               </w:rPr>
               <w:t>3</w:t>
@@ -17498,35 +17065,6 @@
         </w:tc>
         <w:tc>
           <w:tcPr>
-            <w:tcW w:w="708" w:type="dxa"/>
-            <w:tcBorders>
-              <w:top w:val="single" w:sz="4" w:space="0" w:color="000000"/>
-              <w:left w:val="single" w:sz="4" w:space="0" w:color="000000"/>
-              <w:bottom w:val="single" w:sz="4" w:space="0" w:color="000000"/>
-              <w:right w:val="single" w:sz="4" w:space="0" w:color="000000"/>
-            </w:tcBorders>
-          </w:tcPr>
-          <w:p>
-            <w:pPr>
-              <w:spacing w:line="259" w:lineRule="auto"/>
-              <w:ind w:right="142"/>
-              <w:jc w:val="center"/>
-              <w:rPr>
-                <w:rFonts w:ascii="Courier New" w:hAnsi="Courier New" w:cs="Courier New" w:hint="eastAsia"/>
-                <w:lang w:eastAsia="zh-CN"/>
-              </w:rPr>
-            </w:pPr>
-            <w:r>
-              <w:rPr>
-                <w:rFonts w:ascii="Courier New" w:hAnsi="Courier New" w:cs="Courier New" w:hint="eastAsia"/>
-                <w:lang w:eastAsia="zh-CN"/>
-              </w:rPr>
-              <w:t>3</w:t>
-            </w:r>
-          </w:p>
-        </w:tc>
-        <w:tc>
-          <w:tcPr>
             <w:tcW w:w="629" w:type="dxa"/>
             <w:tcBorders>
               <w:top w:val="single" w:sz="4" w:space="0" w:color="000000"/>
@@ -17541,7 +17079,7 @@
               <w:ind w:right="142"/>
               <w:jc w:val="center"/>
               <w:rPr>
-                <w:rFonts w:ascii="Courier New" w:hAnsi="Courier New" w:cs="Courier New" w:hint="eastAsia"/>
+                <w:rFonts w:ascii="Courier New" w:hAnsi="Courier New" w:cs="Courier New"/>
                 <w:lang w:eastAsia="zh-CN"/>
               </w:rPr>
             </w:pPr>
@@ -17667,14 +17205,7 @@
                 <w:rFonts w:ascii="Courier New" w:eastAsia="Courier New" w:hAnsi="Courier New" w:cs="Courier New"/>
                 <w:highlight w:val="lightGray"/>
               </w:rPr>
-              <w:t xml:space="preserve">7800 </w:t>
-            </w:r>
-            <w:r>
-              <w:rPr>
-                <w:rFonts w:ascii="Courier New" w:eastAsia="Courier New" w:hAnsi="Courier New" w:cs="Courier New"/>
-                <w:highlight w:val="lightGray"/>
-              </w:rPr>
-              <w:t>x</w:t>
+              <w:t>7800 x</w:t>
             </w:r>
           </w:p>
         </w:tc>
@@ -17766,7 +17297,7 @@
                 <w:highlight w:val="lightGray"/>
                 <w:lang w:eastAsia="zh-CN"/>
               </w:rPr>
-              <w:t>Ⅱ</w:t>
+              <w:t>Y</w:t>
             </w:r>
           </w:p>
         </w:tc>
@@ -17786,15 +17317,15 @@
               <w:ind w:right="142"/>
               <w:jc w:val="center"/>
               <w:rPr>
+                <w:rFonts w:ascii="Courier New" w:hAnsi="Courier New" w:cs="Courier New"/>
+                <w:lang w:eastAsia="zh-CN"/>
+              </w:rPr>
+            </w:pPr>
+            <w:r>
+              <w:rPr>
                 <w:rFonts w:ascii="Courier New" w:hAnsi="Courier New" w:cs="Courier New" w:hint="eastAsia"/>
                 <w:lang w:eastAsia="zh-CN"/>
               </w:rPr>
-            </w:pPr>
-            <w:r>
-              <w:rPr>
-                <w:rFonts w:ascii="Courier New" w:hAnsi="Courier New" w:cs="Courier New" w:hint="eastAsia"/>
-                <w:lang w:eastAsia="zh-CN"/>
-              </w:rPr>
               <w:t>4</w:t>
             </w:r>
           </w:p>
@@ -17815,7 +17346,7 @@
               <w:ind w:right="142"/>
               <w:jc w:val="center"/>
               <w:rPr>
-                <w:rFonts w:ascii="Courier New" w:hAnsi="Courier New" w:cs="Courier New" w:hint="eastAsia"/>
+                <w:rFonts w:ascii="Courier New" w:hAnsi="Courier New" w:cs="Courier New"/>
                 <w:b/>
                 <w:lang w:eastAsia="zh-CN"/>
               </w:rPr>
@@ -17847,7 +17378,7 @@
               <w:ind w:right="142"/>
               <w:jc w:val="center"/>
               <w:rPr>
-                <w:rFonts w:ascii="Courier New" w:hAnsi="Courier New" w:cs="Courier New" w:hint="eastAsia"/>
+                <w:rFonts w:ascii="Courier New" w:hAnsi="Courier New" w:cs="Courier New"/>
                 <w:lang w:eastAsia="zh-CN"/>
               </w:rPr>
             </w:pPr>
@@ -17973,14 +17504,7 @@
                 <w:rFonts w:ascii="Courier New" w:eastAsia="Courier New" w:hAnsi="Courier New" w:cs="Courier New"/>
                 <w:highlight w:val="lightGray"/>
               </w:rPr>
-              <w:t xml:space="preserve">8500 </w:t>
-            </w:r>
-            <w:r>
-              <w:rPr>
-                <w:rFonts w:ascii="Courier New" w:eastAsia="Courier New" w:hAnsi="Courier New" w:cs="Courier New"/>
-                <w:highlight w:val="lightGray"/>
-              </w:rPr>
-              <w:t>y</w:t>
+              <w:t>8500 y</w:t>
             </w:r>
           </w:p>
         </w:tc>
@@ -18072,7 +17596,7 @@
                 <w:highlight w:val="lightGray"/>
                 <w:lang w:eastAsia="zh-CN"/>
               </w:rPr>
-              <w:t>Ⅲ</w:t>
+              <w:t>Z</w:t>
             </w:r>
           </w:p>
         </w:tc>
@@ -18092,15 +17616,15 @@
               <w:ind w:right="142"/>
               <w:jc w:val="center"/>
               <w:rPr>
+                <w:rFonts w:ascii="Courier New" w:hAnsi="Courier New" w:cs="Courier New"/>
+                <w:lang w:eastAsia="zh-CN"/>
+              </w:rPr>
+            </w:pPr>
+            <w:r>
+              <w:rPr>
                 <w:rFonts w:ascii="Courier New" w:hAnsi="Courier New" w:cs="Courier New" w:hint="eastAsia"/>
                 <w:lang w:eastAsia="zh-CN"/>
               </w:rPr>
-            </w:pPr>
-            <w:r>
-              <w:rPr>
-                <w:rFonts w:ascii="Courier New" w:hAnsi="Courier New" w:cs="Courier New" w:hint="eastAsia"/>
-                <w:lang w:eastAsia="zh-CN"/>
-              </w:rPr>
               <w:t>5</w:t>
             </w:r>
           </w:p>
@@ -18121,7 +17645,7 @@
               <w:ind w:right="142"/>
               <w:jc w:val="center"/>
               <w:rPr>
-                <w:rFonts w:ascii="Courier New" w:hAnsi="Courier New" w:cs="Courier New" w:hint="eastAsia"/>
+                <w:rFonts w:ascii="Courier New" w:hAnsi="Courier New" w:cs="Courier New"/>
                 <w:b/>
                 <w:lang w:eastAsia="zh-CN"/>
               </w:rPr>
@@ -18153,7 +17677,7 @@
               <w:ind w:right="142"/>
               <w:jc w:val="center"/>
               <w:rPr>
-                <w:rFonts w:ascii="Courier New" w:hAnsi="Courier New" w:cs="Courier New" w:hint="eastAsia"/>
+                <w:rFonts w:ascii="Courier New" w:hAnsi="Courier New" w:cs="Courier New"/>
                 <w:lang w:eastAsia="zh-CN"/>
               </w:rPr>
             </w:pPr>
@@ -18279,14 +17803,7 @@
                 <w:rFonts w:ascii="Courier New" w:eastAsia="Courier New" w:hAnsi="Courier New" w:cs="Courier New"/>
                 <w:highlight w:val="cyan"/>
               </w:rPr>
-              <w:t xml:space="preserve">14000 </w:t>
-            </w:r>
-            <w:r>
-              <w:rPr>
-                <w:rFonts w:ascii="Courier New" w:eastAsia="Courier New" w:hAnsi="Courier New" w:cs="Courier New"/>
-                <w:highlight w:val="cyan"/>
-              </w:rPr>
-              <w:t>y</w:t>
+              <w:t>14000 y</w:t>
             </w:r>
           </w:p>
         </w:tc>
@@ -18378,7 +17895,7 @@
                 <w:highlight w:val="cyan"/>
                 <w:lang w:eastAsia="zh-CN"/>
               </w:rPr>
-              <w:t>Ⅲ</w:t>
+              <w:t>Z</w:t>
             </w:r>
           </w:p>
         </w:tc>
@@ -18398,9 +17915,38 @@
               <w:ind w:right="142"/>
               <w:jc w:val="center"/>
               <w:rPr>
+                <w:rFonts w:ascii="Courier New" w:hAnsi="Courier New" w:cs="Courier New"/>
+                <w:lang w:eastAsia="zh-CN"/>
+              </w:rPr>
+            </w:pPr>
+            <w:r>
+              <w:rPr>
                 <w:rFonts w:ascii="Courier New" w:hAnsi="Courier New" w:cs="Courier New" w:hint="eastAsia"/>
                 <w:lang w:eastAsia="zh-CN"/>
               </w:rPr>
+              <w:t>4</w:t>
+            </w:r>
+          </w:p>
+        </w:tc>
+        <w:tc>
+          <w:tcPr>
+            <w:tcW w:w="708" w:type="dxa"/>
+            <w:tcBorders>
+              <w:top w:val="single" w:sz="4" w:space="0" w:color="000000"/>
+              <w:left w:val="single" w:sz="4" w:space="0" w:color="000000"/>
+              <w:bottom w:val="single" w:sz="4" w:space="0" w:color="000000"/>
+              <w:right w:val="single" w:sz="4" w:space="0" w:color="000000"/>
+            </w:tcBorders>
+          </w:tcPr>
+          <w:p>
+            <w:pPr>
+              <w:spacing w:line="259" w:lineRule="auto"/>
+              <w:ind w:right="142"/>
+              <w:jc w:val="center"/>
+              <w:rPr>
+                <w:rFonts w:ascii="Courier New" w:hAnsi="Courier New" w:cs="Courier New"/>
+                <w:lang w:eastAsia="zh-CN"/>
+              </w:rPr>
             </w:pPr>
             <w:r>
               <w:rPr>
@@ -18413,35 +17959,6 @@
         </w:tc>
         <w:tc>
           <w:tcPr>
-            <w:tcW w:w="708" w:type="dxa"/>
-            <w:tcBorders>
-              <w:top w:val="single" w:sz="4" w:space="0" w:color="000000"/>
-              <w:left w:val="single" w:sz="4" w:space="0" w:color="000000"/>
-              <w:bottom w:val="single" w:sz="4" w:space="0" w:color="000000"/>
-              <w:right w:val="single" w:sz="4" w:space="0" w:color="000000"/>
-            </w:tcBorders>
-          </w:tcPr>
-          <w:p>
-            <w:pPr>
-              <w:spacing w:line="259" w:lineRule="auto"/>
-              <w:ind w:right="142"/>
-              <w:jc w:val="center"/>
-              <w:rPr>
-                <w:rFonts w:ascii="Courier New" w:hAnsi="Courier New" w:cs="Courier New" w:hint="eastAsia"/>
-                <w:lang w:eastAsia="zh-CN"/>
-              </w:rPr>
-            </w:pPr>
-            <w:r>
-              <w:rPr>
-                <w:rFonts w:ascii="Courier New" w:hAnsi="Courier New" w:cs="Courier New" w:hint="eastAsia"/>
-                <w:lang w:eastAsia="zh-CN"/>
-              </w:rPr>
-              <w:t>4</w:t>
-            </w:r>
-          </w:p>
-        </w:tc>
-        <w:tc>
-          <w:tcPr>
             <w:tcW w:w="629" w:type="dxa"/>
             <w:tcBorders>
               <w:top w:val="single" w:sz="4" w:space="0" w:color="000000"/>
@@ -18456,7 +17973,7 @@
               <w:ind w:right="142"/>
               <w:jc w:val="center"/>
               <w:rPr>
-                <w:rFonts w:ascii="Courier New" w:hAnsi="Courier New" w:cs="Courier New" w:hint="eastAsia"/>
+                <w:rFonts w:ascii="Courier New" w:hAnsi="Courier New" w:cs="Courier New"/>
                 <w:b/>
                 <w:lang w:eastAsia="zh-CN"/>
               </w:rPr>
@@ -18585,14 +18102,7 @@
                 <w:rFonts w:ascii="Courier New" w:eastAsia="Courier New" w:hAnsi="Courier New" w:cs="Courier New"/>
                 <w:highlight w:val="yellow"/>
               </w:rPr>
-              <w:t xml:space="preserve">31000 </w:t>
-            </w:r>
-            <w:r>
-              <w:rPr>
-                <w:rFonts w:ascii="Courier New" w:eastAsia="Courier New" w:hAnsi="Courier New" w:cs="Courier New"/>
-                <w:highlight w:val="yellow"/>
-              </w:rPr>
-              <w:t>z</w:t>
+              <w:t>31000 z</w:t>
             </w:r>
           </w:p>
         </w:tc>
@@ -18684,7 +18194,7 @@
                 <w:highlight w:val="yellow"/>
                 <w:lang w:eastAsia="zh-CN"/>
               </w:rPr>
-              <w:t>Ⅰ</w:t>
+              <w:t>X</w:t>
             </w:r>
           </w:p>
         </w:tc>
@@ -18703,47 +18213,47 @@
               <w:spacing w:line="259" w:lineRule="auto"/>
               <w:ind w:right="142"/>
               <w:jc w:val="center"/>
+              <w:rPr>
+                <w:rFonts w:ascii="Courier New" w:hAnsi="Courier New" w:cs="Courier New"/>
+                <w:b/>
+                <w:highlight w:val="yellow"/>
+                <w:lang w:eastAsia="zh-CN"/>
+              </w:rPr>
+            </w:pPr>
+            <w:r>
               <w:rPr>
                 <w:rFonts w:ascii="Courier New" w:hAnsi="Courier New" w:cs="Courier New" w:hint="eastAsia"/>
                 <w:b/>
                 <w:highlight w:val="yellow"/>
                 <w:lang w:eastAsia="zh-CN"/>
               </w:rPr>
+              <w:t>3</w:t>
+            </w:r>
+          </w:p>
+        </w:tc>
+        <w:tc>
+          <w:tcPr>
+            <w:tcW w:w="708" w:type="dxa"/>
+            <w:tcBorders>
+              <w:top w:val="single" w:sz="4" w:space="0" w:color="000000"/>
+              <w:left w:val="single" w:sz="4" w:space="0" w:color="000000"/>
+              <w:bottom w:val="single" w:sz="4" w:space="0" w:color="000000"/>
+              <w:right w:val="single" w:sz="4" w:space="0" w:color="000000"/>
+            </w:tcBorders>
+          </w:tcPr>
+          <w:p>
+            <w:pPr>
+              <w:spacing w:line="259" w:lineRule="auto"/>
+              <w:ind w:right="142"/>
+              <w:jc w:val="center"/>
+              <w:rPr>
+                <w:rFonts w:ascii="Courier New" w:hAnsi="Courier New" w:cs="Courier New"/>
+                <w:lang w:eastAsia="zh-CN"/>
+              </w:rPr>
             </w:pPr>
             <w:r>
               <w:rPr>
                 <w:rFonts w:ascii="Courier New" w:hAnsi="Courier New" w:cs="Courier New" w:hint="eastAsia"/>
-                <w:b/>
-                <w:highlight w:val="yellow"/>
-                <w:lang w:eastAsia="zh-CN"/>
-              </w:rPr>
-              <w:t>3</w:t>
-            </w:r>
-          </w:p>
-        </w:tc>
-        <w:tc>
-          <w:tcPr>
-            <w:tcW w:w="708" w:type="dxa"/>
-            <w:tcBorders>
-              <w:top w:val="single" w:sz="4" w:space="0" w:color="000000"/>
-              <w:left w:val="single" w:sz="4" w:space="0" w:color="000000"/>
-              <w:bottom w:val="single" w:sz="4" w:space="0" w:color="000000"/>
-              <w:right w:val="single" w:sz="4" w:space="0" w:color="000000"/>
-            </w:tcBorders>
-          </w:tcPr>
-          <w:p>
-            <w:pPr>
-              <w:spacing w:line="259" w:lineRule="auto"/>
-              <w:ind w:right="142"/>
-              <w:jc w:val="center"/>
-              <w:rPr>
-                <w:rFonts w:ascii="Courier New" w:hAnsi="Courier New" w:cs="Courier New" w:hint="eastAsia"/>
-                <w:lang w:eastAsia="zh-CN"/>
-              </w:rPr>
-            </w:pPr>
-            <w:r>
-              <w:rPr>
-                <w:rFonts w:ascii="Courier New" w:hAnsi="Courier New" w:cs="Courier New" w:hint="eastAsia"/>
                 <w:lang w:eastAsia="zh-CN"/>
               </w:rPr>
               <w:t>5</w:t>
@@ -18766,7 +18276,7 @@
               <w:ind w:right="142"/>
               <w:jc w:val="center"/>
               <w:rPr>
-                <w:rFonts w:ascii="Courier New" w:hAnsi="Courier New" w:cs="Courier New" w:hint="eastAsia"/>
+                <w:rFonts w:ascii="Courier New" w:hAnsi="Courier New" w:cs="Courier New"/>
                 <w:lang w:eastAsia="zh-CN"/>
               </w:rPr>
             </w:pPr>
@@ -18892,14 +18402,7 @@
                 <w:rFonts w:ascii="Courier New" w:eastAsia="Courier New" w:hAnsi="Courier New" w:cs="Courier New"/>
                 <w:highlight w:val="cyan"/>
               </w:rPr>
-              <w:t xml:space="preserve">7500 </w:t>
-            </w:r>
-            <w:r>
-              <w:rPr>
-                <w:rFonts w:ascii="Courier New" w:eastAsia="Courier New" w:hAnsi="Courier New" w:cs="Courier New"/>
-                <w:highlight w:val="cyan"/>
-              </w:rPr>
-              <w:t>x</w:t>
+              <w:t>7500 x</w:t>
             </w:r>
           </w:p>
         </w:tc>
@@ -18991,7 +18494,7 @@
                 <w:highlight w:val="cyan"/>
                 <w:lang w:eastAsia="zh-CN"/>
               </w:rPr>
-              <w:t>Ⅲ</w:t>
+              <w:t>Z</w:t>
             </w:r>
           </w:p>
         </w:tc>
@@ -19011,44 +18514,44 @@
               <w:ind w:right="142"/>
               <w:jc w:val="center"/>
               <w:rPr>
+                <w:rFonts w:ascii="Courier New" w:hAnsi="Courier New" w:cs="Courier New"/>
+                <w:lang w:eastAsia="zh-CN"/>
+              </w:rPr>
+            </w:pPr>
+            <w:r>
+              <w:rPr>
                 <w:rFonts w:ascii="Courier New" w:hAnsi="Courier New" w:cs="Courier New" w:hint="eastAsia"/>
                 <w:lang w:eastAsia="zh-CN"/>
               </w:rPr>
+              <w:t>5</w:t>
+            </w:r>
+          </w:p>
+        </w:tc>
+        <w:tc>
+          <w:tcPr>
+            <w:tcW w:w="708" w:type="dxa"/>
+            <w:tcBorders>
+              <w:top w:val="single" w:sz="4" w:space="0" w:color="000000"/>
+              <w:left w:val="single" w:sz="4" w:space="0" w:color="000000"/>
+              <w:bottom w:val="single" w:sz="4" w:space="0" w:color="000000"/>
+              <w:right w:val="single" w:sz="4" w:space="0" w:color="000000"/>
+            </w:tcBorders>
+          </w:tcPr>
+          <w:p>
+            <w:pPr>
+              <w:spacing w:line="259" w:lineRule="auto"/>
+              <w:ind w:right="142"/>
+              <w:jc w:val="center"/>
+              <w:rPr>
+                <w:rFonts w:ascii="Courier New" w:hAnsi="Courier New" w:cs="Courier New"/>
+                <w:lang w:eastAsia="zh-CN"/>
+              </w:rPr>
             </w:pPr>
             <w:r>
               <w:rPr>
                 <w:rFonts w:ascii="Courier New" w:hAnsi="Courier New" w:cs="Courier New" w:hint="eastAsia"/>
                 <w:lang w:eastAsia="zh-CN"/>
               </w:rPr>
-              <w:t>5</w:t>
-            </w:r>
-          </w:p>
-        </w:tc>
-        <w:tc>
-          <w:tcPr>
-            <w:tcW w:w="708" w:type="dxa"/>
-            <w:tcBorders>
-              <w:top w:val="single" w:sz="4" w:space="0" w:color="000000"/>
-              <w:left w:val="single" w:sz="4" w:space="0" w:color="000000"/>
-              <w:bottom w:val="single" w:sz="4" w:space="0" w:color="000000"/>
-              <w:right w:val="single" w:sz="4" w:space="0" w:color="000000"/>
-            </w:tcBorders>
-          </w:tcPr>
-          <w:p>
-            <w:pPr>
-              <w:spacing w:line="259" w:lineRule="auto"/>
-              <w:ind w:right="142"/>
-              <w:jc w:val="center"/>
-              <w:rPr>
-                <w:rFonts w:ascii="Courier New" w:hAnsi="Courier New" w:cs="Courier New" w:hint="eastAsia"/>
-                <w:lang w:eastAsia="zh-CN"/>
-              </w:rPr>
-            </w:pPr>
-            <w:r>
-              <w:rPr>
-                <w:rFonts w:ascii="Courier New" w:hAnsi="Courier New" w:cs="Courier New" w:hint="eastAsia"/>
-                <w:lang w:eastAsia="zh-CN"/>
-              </w:rPr>
               <w:t>4</w:t>
             </w:r>
           </w:p>
@@ -19069,7 +18572,7 @@
               <w:ind w:right="142"/>
               <w:jc w:val="center"/>
               <w:rPr>
-                <w:rFonts w:ascii="Courier New" w:hAnsi="Courier New" w:cs="Courier New" w:hint="eastAsia"/>
+                <w:rFonts w:ascii="Courier New" w:hAnsi="Courier New" w:cs="Courier New"/>
                 <w:b/>
                 <w:lang w:eastAsia="zh-CN"/>
               </w:rPr>
@@ -19198,14 +18701,7 @@
                 <w:rFonts w:ascii="Courier New" w:eastAsia="Courier New" w:hAnsi="Courier New" w:cs="Courier New"/>
                 <w:highlight w:val="lightGray"/>
               </w:rPr>
-              <w:t xml:space="preserve">7900 </w:t>
-            </w:r>
-            <w:r>
-              <w:rPr>
-                <w:rFonts w:ascii="Courier New" w:eastAsia="Courier New" w:hAnsi="Courier New" w:cs="Courier New"/>
-                <w:highlight w:val="lightGray"/>
-              </w:rPr>
-              <w:t>y</w:t>
+              <w:t>7900 y</w:t>
             </w:r>
           </w:p>
         </w:tc>
@@ -19297,7 +18793,7 @@
                 <w:highlight w:val="lightGray"/>
                 <w:lang w:eastAsia="zh-CN"/>
               </w:rPr>
-              <w:t>Ⅱ</w:t>
+              <w:t>Y</w:t>
             </w:r>
           </w:p>
         </w:tc>
@@ -19317,15 +18813,15 @@
               <w:ind w:right="142"/>
               <w:jc w:val="center"/>
               <w:rPr>
+                <w:rFonts w:ascii="Courier New" w:hAnsi="Courier New" w:cs="Courier New"/>
+                <w:lang w:eastAsia="zh-CN"/>
+              </w:rPr>
+            </w:pPr>
+            <w:r>
+              <w:rPr>
                 <w:rFonts w:ascii="Courier New" w:hAnsi="Courier New" w:cs="Courier New" w:hint="eastAsia"/>
                 <w:lang w:eastAsia="zh-CN"/>
               </w:rPr>
-            </w:pPr>
-            <w:r>
-              <w:rPr>
-                <w:rFonts w:ascii="Courier New" w:hAnsi="Courier New" w:cs="Courier New" w:hint="eastAsia"/>
-                <w:lang w:eastAsia="zh-CN"/>
-              </w:rPr>
               <w:t>4</w:t>
             </w:r>
           </w:p>
@@ -19346,7 +18842,7 @@
               <w:ind w:right="142"/>
               <w:jc w:val="center"/>
               <w:rPr>
-                <w:rFonts w:ascii="Courier New" w:hAnsi="Courier New" w:cs="Courier New" w:hint="eastAsia"/>
+                <w:rFonts w:ascii="Courier New" w:hAnsi="Courier New" w:cs="Courier New"/>
                 <w:b/>
                 <w:lang w:eastAsia="zh-CN"/>
               </w:rPr>
@@ -19378,7 +18874,7 @@
               <w:ind w:right="142"/>
               <w:jc w:val="center"/>
               <w:rPr>
-                <w:rFonts w:ascii="Courier New" w:hAnsi="Courier New" w:cs="Courier New" w:hint="eastAsia"/>
+                <w:rFonts w:ascii="Courier New" w:hAnsi="Courier New" w:cs="Courier New"/>
                 <w:lang w:eastAsia="zh-CN"/>
               </w:rPr>
             </w:pPr>
@@ -19504,14 +19000,7 @@
                 <w:rFonts w:ascii="Courier New" w:eastAsia="Courier New" w:hAnsi="Courier New" w:cs="Courier New"/>
                 <w:highlight w:val="yellow"/>
               </w:rPr>
-              <w:t xml:space="preserve">24700 </w:t>
-            </w:r>
-            <w:r>
-              <w:rPr>
-                <w:rFonts w:ascii="Courier New" w:eastAsia="Courier New" w:hAnsi="Courier New" w:cs="Courier New"/>
-                <w:highlight w:val="yellow"/>
-              </w:rPr>
-              <w:t>z</w:t>
+              <w:t>24700 z</w:t>
             </w:r>
           </w:p>
         </w:tc>
@@ -19603,7 +19092,7 @@
                 <w:highlight w:val="yellow"/>
                 <w:lang w:eastAsia="zh-CN"/>
               </w:rPr>
-              <w:t>Ⅰ</w:t>
+              <w:t>X</w:t>
             </w:r>
           </w:p>
         </w:tc>
@@ -19622,18 +19111,47 @@
               <w:spacing w:line="259" w:lineRule="auto"/>
               <w:ind w:right="142"/>
               <w:jc w:val="center"/>
+              <w:rPr>
+                <w:rFonts w:ascii="Courier New" w:hAnsi="Courier New" w:cs="Courier New"/>
+                <w:b/>
+                <w:highlight w:val="yellow"/>
+                <w:lang w:eastAsia="zh-CN"/>
+              </w:rPr>
+            </w:pPr>
+            <w:r>
               <w:rPr>
                 <w:rFonts w:ascii="Courier New" w:hAnsi="Courier New" w:cs="Courier New" w:hint="eastAsia"/>
                 <w:b/>
                 <w:highlight w:val="yellow"/>
                 <w:lang w:eastAsia="zh-CN"/>
               </w:rPr>
+              <w:t>4</w:t>
+            </w:r>
+          </w:p>
+        </w:tc>
+        <w:tc>
+          <w:tcPr>
+            <w:tcW w:w="708" w:type="dxa"/>
+            <w:tcBorders>
+              <w:top w:val="single" w:sz="4" w:space="0" w:color="000000"/>
+              <w:left w:val="single" w:sz="4" w:space="0" w:color="000000"/>
+              <w:bottom w:val="single" w:sz="4" w:space="0" w:color="000000"/>
+              <w:right w:val="single" w:sz="4" w:space="0" w:color="000000"/>
+            </w:tcBorders>
+          </w:tcPr>
+          <w:p>
+            <w:pPr>
+              <w:spacing w:line="259" w:lineRule="auto"/>
+              <w:ind w:right="142"/>
+              <w:jc w:val="center"/>
+              <w:rPr>
+                <w:rFonts w:ascii="Courier New" w:hAnsi="Courier New" w:cs="Courier New"/>
+                <w:lang w:eastAsia="zh-CN"/>
+              </w:rPr>
             </w:pPr>
             <w:r>
               <w:rPr>
                 <w:rFonts w:ascii="Courier New" w:hAnsi="Courier New" w:cs="Courier New" w:hint="eastAsia"/>
-                <w:b/>
-                <w:highlight w:val="yellow"/>
                 <w:lang w:eastAsia="zh-CN"/>
               </w:rPr>
               <w:t>4</w:t>
@@ -19642,35 +19160,6 @@
         </w:tc>
         <w:tc>
           <w:tcPr>
-            <w:tcW w:w="708" w:type="dxa"/>
-            <w:tcBorders>
-              <w:top w:val="single" w:sz="4" w:space="0" w:color="000000"/>
-              <w:left w:val="single" w:sz="4" w:space="0" w:color="000000"/>
-              <w:bottom w:val="single" w:sz="4" w:space="0" w:color="000000"/>
-              <w:right w:val="single" w:sz="4" w:space="0" w:color="000000"/>
-            </w:tcBorders>
-          </w:tcPr>
-          <w:p>
-            <w:pPr>
-              <w:spacing w:line="259" w:lineRule="auto"/>
-              <w:ind w:right="142"/>
-              <w:jc w:val="center"/>
-              <w:rPr>
-                <w:rFonts w:ascii="Courier New" w:hAnsi="Courier New" w:cs="Courier New" w:hint="eastAsia"/>
-                <w:lang w:eastAsia="zh-CN"/>
-              </w:rPr>
-            </w:pPr>
-            <w:r>
-              <w:rPr>
-                <w:rFonts w:ascii="Courier New" w:hAnsi="Courier New" w:cs="Courier New" w:hint="eastAsia"/>
-                <w:lang w:eastAsia="zh-CN"/>
-              </w:rPr>
-              <w:t>4</w:t>
-            </w:r>
-          </w:p>
-        </w:tc>
-        <w:tc>
-          <w:tcPr>
             <w:tcW w:w="629" w:type="dxa"/>
             <w:tcBorders>
               <w:top w:val="single" w:sz="4" w:space="0" w:color="000000"/>
@@ -19685,7 +19174,7 @@
               <w:ind w:right="142"/>
               <w:jc w:val="center"/>
               <w:rPr>
-                <w:rFonts w:ascii="Courier New" w:hAnsi="Courier New" w:cs="Courier New" w:hint="eastAsia"/>
+                <w:rFonts w:ascii="Courier New" w:hAnsi="Courier New" w:cs="Courier New"/>
                 <w:lang w:eastAsia="zh-CN"/>
               </w:rPr>
             </w:pPr>
@@ -19811,14 +19300,7 @@
                 <w:rFonts w:ascii="Courier New" w:eastAsia="Courier New" w:hAnsi="Courier New" w:cs="Courier New"/>
                 <w:highlight w:val="yellow"/>
               </w:rPr>
-              <w:t xml:space="preserve">31110 </w:t>
-            </w:r>
-            <w:r>
-              <w:rPr>
-                <w:rFonts w:ascii="Courier New" w:eastAsia="Courier New" w:hAnsi="Courier New" w:cs="Courier New"/>
-                <w:highlight w:val="yellow"/>
-              </w:rPr>
-              <w:t>z</w:t>
+              <w:t>31110 z</w:t>
             </w:r>
           </w:p>
         </w:tc>
@@ -19910,7 +19392,7 @@
                 <w:highlight w:val="yellow"/>
                 <w:lang w:eastAsia="zh-CN"/>
               </w:rPr>
-              <w:t>Ⅰ</w:t>
+              <w:t>X</w:t>
             </w:r>
           </w:p>
         </w:tc>
@@ -19929,47 +19411,47 @@
               <w:spacing w:line="259" w:lineRule="auto"/>
               <w:ind w:right="142"/>
               <w:jc w:val="center"/>
+              <w:rPr>
+                <w:rFonts w:ascii="Courier New" w:hAnsi="Courier New" w:cs="Courier New"/>
+                <w:b/>
+                <w:highlight w:val="yellow"/>
+                <w:lang w:eastAsia="zh-CN"/>
+              </w:rPr>
+            </w:pPr>
+            <w:r>
               <w:rPr>
                 <w:rFonts w:ascii="Courier New" w:hAnsi="Courier New" w:cs="Courier New" w:hint="eastAsia"/>
                 <w:b/>
                 <w:highlight w:val="yellow"/>
                 <w:lang w:eastAsia="zh-CN"/>
               </w:rPr>
+              <w:t>2</w:t>
+            </w:r>
+          </w:p>
+        </w:tc>
+        <w:tc>
+          <w:tcPr>
+            <w:tcW w:w="708" w:type="dxa"/>
+            <w:tcBorders>
+              <w:top w:val="single" w:sz="4" w:space="0" w:color="000000"/>
+              <w:left w:val="single" w:sz="4" w:space="0" w:color="000000"/>
+              <w:bottom w:val="single" w:sz="4" w:space="0" w:color="000000"/>
+              <w:right w:val="single" w:sz="4" w:space="0" w:color="000000"/>
+            </w:tcBorders>
+          </w:tcPr>
+          <w:p>
+            <w:pPr>
+              <w:spacing w:line="259" w:lineRule="auto"/>
+              <w:ind w:right="142"/>
+              <w:jc w:val="center"/>
+              <w:rPr>
+                <w:rFonts w:ascii="Courier New" w:hAnsi="Courier New" w:cs="Courier New"/>
+                <w:lang w:eastAsia="zh-CN"/>
+              </w:rPr>
             </w:pPr>
             <w:r>
               <w:rPr>
                 <w:rFonts w:ascii="Courier New" w:hAnsi="Courier New" w:cs="Courier New" w:hint="eastAsia"/>
-                <w:b/>
-                <w:highlight w:val="yellow"/>
-                <w:lang w:eastAsia="zh-CN"/>
-              </w:rPr>
-              <w:t>2</w:t>
-            </w:r>
-          </w:p>
-        </w:tc>
-        <w:tc>
-          <w:tcPr>
-            <w:tcW w:w="708" w:type="dxa"/>
-            <w:tcBorders>
-              <w:top w:val="single" w:sz="4" w:space="0" w:color="000000"/>
-              <w:left w:val="single" w:sz="4" w:space="0" w:color="000000"/>
-              <w:bottom w:val="single" w:sz="4" w:space="0" w:color="000000"/>
-              <w:right w:val="single" w:sz="4" w:space="0" w:color="000000"/>
-            </w:tcBorders>
-          </w:tcPr>
-          <w:p>
-            <w:pPr>
-              <w:spacing w:line="259" w:lineRule="auto"/>
-              <w:ind w:right="142"/>
-              <w:jc w:val="center"/>
-              <w:rPr>
-                <w:rFonts w:ascii="Courier New" w:hAnsi="Courier New" w:cs="Courier New" w:hint="eastAsia"/>
-                <w:lang w:eastAsia="zh-CN"/>
-              </w:rPr>
-            </w:pPr>
-            <w:r>
-              <w:rPr>
-                <w:rFonts w:ascii="Courier New" w:hAnsi="Courier New" w:cs="Courier New" w:hint="eastAsia"/>
                 <w:lang w:eastAsia="zh-CN"/>
               </w:rPr>
               <w:t>5</w:t>
@@ -19992,7 +19474,7 @@
               <w:ind w:right="142"/>
               <w:jc w:val="center"/>
               <w:rPr>
-                <w:rFonts w:ascii="Courier New" w:hAnsi="Courier New" w:cs="Courier New" w:hint="eastAsia"/>
+                <w:rFonts w:ascii="Courier New" w:hAnsi="Courier New" w:cs="Courier New"/>
                 <w:lang w:eastAsia="zh-CN"/>
               </w:rPr>
             </w:pPr>
@@ -20118,14 +19600,7 @@
                 <w:rFonts w:ascii="Courier New" w:eastAsia="Courier New" w:hAnsi="Courier New" w:cs="Courier New"/>
                 <w:highlight w:val="yellow"/>
               </w:rPr>
-              <w:t xml:space="preserve">21000 </w:t>
-            </w:r>
-            <w:r>
-              <w:rPr>
-                <w:rFonts w:ascii="Courier New" w:eastAsia="Courier New" w:hAnsi="Courier New" w:cs="Courier New"/>
-                <w:highlight w:val="yellow"/>
-              </w:rPr>
-              <w:t>y</w:t>
+              <w:t>21000 y</w:t>
             </w:r>
           </w:p>
         </w:tc>
@@ -20217,7 +19692,7 @@
                 <w:highlight w:val="yellow"/>
                 <w:lang w:eastAsia="zh-CN"/>
               </w:rPr>
-              <w:t>Ⅱ</w:t>
+              <w:t>Y</w:t>
             </w:r>
           </w:p>
         </w:tc>
@@ -20236,18 +19711,47 @@
               <w:spacing w:line="259" w:lineRule="auto"/>
               <w:ind w:right="142"/>
               <w:jc w:val="center"/>
+              <w:rPr>
+                <w:rFonts w:ascii="Courier New" w:hAnsi="Courier New" w:cs="Courier New"/>
+                <w:b/>
+                <w:highlight w:val="yellow"/>
+                <w:lang w:eastAsia="zh-CN"/>
+              </w:rPr>
+            </w:pPr>
+            <w:r>
               <w:rPr>
                 <w:rFonts w:ascii="Courier New" w:hAnsi="Courier New" w:cs="Courier New" w:hint="eastAsia"/>
                 <w:b/>
                 <w:highlight w:val="yellow"/>
                 <w:lang w:eastAsia="zh-CN"/>
               </w:rPr>
+              <w:t>3</w:t>
+            </w:r>
+          </w:p>
+        </w:tc>
+        <w:tc>
+          <w:tcPr>
+            <w:tcW w:w="708" w:type="dxa"/>
+            <w:tcBorders>
+              <w:top w:val="single" w:sz="4" w:space="0" w:color="000000"/>
+              <w:left w:val="single" w:sz="4" w:space="0" w:color="000000"/>
+              <w:bottom w:val="single" w:sz="4" w:space="0" w:color="000000"/>
+              <w:right w:val="single" w:sz="4" w:space="0" w:color="000000"/>
+            </w:tcBorders>
+          </w:tcPr>
+          <w:p>
+            <w:pPr>
+              <w:spacing w:line="259" w:lineRule="auto"/>
+              <w:ind w:right="142"/>
+              <w:jc w:val="center"/>
+              <w:rPr>
+                <w:rFonts w:ascii="Courier New" w:hAnsi="Courier New" w:cs="Courier New"/>
+                <w:lang w:eastAsia="zh-CN"/>
+              </w:rPr>
             </w:pPr>
             <w:r>
               <w:rPr>
                 <w:rFonts w:ascii="Courier New" w:hAnsi="Courier New" w:cs="Courier New" w:hint="eastAsia"/>
-                <w:b/>
-                <w:highlight w:val="yellow"/>
                 <w:lang w:eastAsia="zh-CN"/>
               </w:rPr>
               <w:t>3</w:t>
@@ -20256,35 +19760,6 @@
         </w:tc>
         <w:tc>
           <w:tcPr>
-            <w:tcW w:w="708" w:type="dxa"/>
-            <w:tcBorders>
-              <w:top w:val="single" w:sz="4" w:space="0" w:color="000000"/>
-              <w:left w:val="single" w:sz="4" w:space="0" w:color="000000"/>
-              <w:bottom w:val="single" w:sz="4" w:space="0" w:color="000000"/>
-              <w:right w:val="single" w:sz="4" w:space="0" w:color="000000"/>
-            </w:tcBorders>
-          </w:tcPr>
-          <w:p>
-            <w:pPr>
-              <w:spacing w:line="259" w:lineRule="auto"/>
-              <w:ind w:right="142"/>
-              <w:jc w:val="center"/>
-              <w:rPr>
-                <w:rFonts w:ascii="Courier New" w:hAnsi="Courier New" w:cs="Courier New" w:hint="eastAsia"/>
-                <w:lang w:eastAsia="zh-CN"/>
-              </w:rPr>
-            </w:pPr>
-            <w:r>
-              <w:rPr>
-                <w:rFonts w:ascii="Courier New" w:hAnsi="Courier New" w:cs="Courier New" w:hint="eastAsia"/>
-                <w:lang w:eastAsia="zh-CN"/>
-              </w:rPr>
-              <w:t>3</w:t>
-            </w:r>
-          </w:p>
-        </w:tc>
-        <w:tc>
-          <w:tcPr>
             <w:tcW w:w="629" w:type="dxa"/>
             <w:tcBorders>
               <w:top w:val="single" w:sz="4" w:space="0" w:color="000000"/>
@@ -20299,7 +19774,7 @@
               <w:ind w:right="142"/>
               <w:jc w:val="center"/>
               <w:rPr>
-                <w:rFonts w:ascii="Courier New" w:hAnsi="Courier New" w:cs="Courier New" w:hint="eastAsia"/>
+                <w:rFonts w:ascii="Courier New" w:hAnsi="Courier New" w:cs="Courier New"/>
                 <w:lang w:eastAsia="zh-CN"/>
               </w:rPr>
             </w:pPr>
@@ -20425,14 +19900,7 @@
                 <w:rFonts w:ascii="Courier New" w:eastAsia="Courier New" w:hAnsi="Courier New" w:cs="Courier New"/>
                 <w:highlight w:val="yellow"/>
               </w:rPr>
-              <w:t xml:space="preserve">30000 </w:t>
-            </w:r>
-            <w:r>
-              <w:rPr>
-                <w:rFonts w:ascii="Courier New" w:eastAsia="Courier New" w:hAnsi="Courier New" w:cs="Courier New"/>
-                <w:highlight w:val="yellow"/>
-              </w:rPr>
-              <w:t>z</w:t>
+              <w:t>30000 z</w:t>
             </w:r>
           </w:p>
         </w:tc>
@@ -20524,7 +19992,7 @@
                 <w:highlight w:val="yellow"/>
                 <w:lang w:eastAsia="zh-CN"/>
               </w:rPr>
-              <w:t>Ⅰ</w:t>
+              <w:t>X</w:t>
             </w:r>
           </w:p>
         </w:tc>
@@ -20543,18 +20011,47 @@
               <w:spacing w:line="259" w:lineRule="auto"/>
               <w:ind w:right="142"/>
               <w:jc w:val="center"/>
+              <w:rPr>
+                <w:rFonts w:ascii="Courier New" w:hAnsi="Courier New" w:cs="Courier New"/>
+                <w:b/>
+                <w:highlight w:val="yellow"/>
+                <w:lang w:eastAsia="zh-CN"/>
+              </w:rPr>
+            </w:pPr>
+            <w:r>
               <w:rPr>
                 <w:rFonts w:ascii="Courier New" w:hAnsi="Courier New" w:cs="Courier New" w:hint="eastAsia"/>
                 <w:b/>
                 <w:highlight w:val="yellow"/>
                 <w:lang w:eastAsia="zh-CN"/>
               </w:rPr>
+              <w:t>4</w:t>
+            </w:r>
+          </w:p>
+        </w:tc>
+        <w:tc>
+          <w:tcPr>
+            <w:tcW w:w="708" w:type="dxa"/>
+            <w:tcBorders>
+              <w:top w:val="single" w:sz="4" w:space="0" w:color="000000"/>
+              <w:left w:val="single" w:sz="4" w:space="0" w:color="000000"/>
+              <w:bottom w:val="single" w:sz="4" w:space="0" w:color="000000"/>
+              <w:right w:val="single" w:sz="4" w:space="0" w:color="000000"/>
+            </w:tcBorders>
+          </w:tcPr>
+          <w:p>
+            <w:pPr>
+              <w:spacing w:line="259" w:lineRule="auto"/>
+              <w:ind w:right="142"/>
+              <w:jc w:val="center"/>
+              <w:rPr>
+                <w:rFonts w:ascii="Courier New" w:hAnsi="Courier New" w:cs="Courier New"/>
+                <w:lang w:eastAsia="zh-CN"/>
+              </w:rPr>
             </w:pPr>
             <w:r>
               <w:rPr>
                 <w:rFonts w:ascii="Courier New" w:hAnsi="Courier New" w:cs="Courier New" w:hint="eastAsia"/>
-                <w:b/>
-                <w:highlight w:val="yellow"/>
                 <w:lang w:eastAsia="zh-CN"/>
               </w:rPr>
               <w:t>4</w:t>
@@ -20563,35 +20060,6 @@
         </w:tc>
         <w:tc>
           <w:tcPr>
-            <w:tcW w:w="708" w:type="dxa"/>
-            <w:tcBorders>
-              <w:top w:val="single" w:sz="4" w:space="0" w:color="000000"/>
-              <w:left w:val="single" w:sz="4" w:space="0" w:color="000000"/>
-              <w:bottom w:val="single" w:sz="4" w:space="0" w:color="000000"/>
-              <w:right w:val="single" w:sz="4" w:space="0" w:color="000000"/>
-            </w:tcBorders>
-          </w:tcPr>
-          <w:p>
-            <w:pPr>
-              <w:spacing w:line="259" w:lineRule="auto"/>
-              <w:ind w:right="142"/>
-              <w:jc w:val="center"/>
-              <w:rPr>
-                <w:rFonts w:ascii="Courier New" w:hAnsi="Courier New" w:cs="Courier New" w:hint="eastAsia"/>
-                <w:lang w:eastAsia="zh-CN"/>
-              </w:rPr>
-            </w:pPr>
-            <w:r>
-              <w:rPr>
-                <w:rFonts w:ascii="Courier New" w:hAnsi="Courier New" w:cs="Courier New" w:hint="eastAsia"/>
-                <w:lang w:eastAsia="zh-CN"/>
-              </w:rPr>
-              <w:t>4</w:t>
-            </w:r>
-          </w:p>
-        </w:tc>
-        <w:tc>
-          <w:tcPr>
             <w:tcW w:w="629" w:type="dxa"/>
             <w:tcBorders>
               <w:top w:val="single" w:sz="4" w:space="0" w:color="000000"/>
@@ -20606,7 +20074,7 @@
               <w:ind w:right="142"/>
               <w:jc w:val="center"/>
               <w:rPr>
-                <w:rFonts w:ascii="Courier New" w:hAnsi="Courier New" w:cs="Courier New" w:hint="eastAsia"/>
+                <w:rFonts w:ascii="Courier New" w:hAnsi="Courier New" w:cs="Courier New"/>
                 <w:lang w:eastAsia="zh-CN"/>
               </w:rPr>
             </w:pPr>
@@ -20732,14 +20200,7 @@
                 <w:rFonts w:ascii="Courier New" w:eastAsia="Courier New" w:hAnsi="Courier New" w:cs="Courier New"/>
                 <w:highlight w:val="yellow"/>
               </w:rPr>
-              <w:t xml:space="preserve">40500 </w:t>
-            </w:r>
-            <w:r>
-              <w:rPr>
-                <w:rFonts w:ascii="Courier New" w:eastAsia="Courier New" w:hAnsi="Courier New" w:cs="Courier New"/>
-                <w:highlight w:val="yellow"/>
-              </w:rPr>
-              <w:t>z</w:t>
+              <w:t>40500 z</w:t>
             </w:r>
           </w:p>
         </w:tc>
@@ -20831,7 +20292,7 @@
                 <w:highlight w:val="yellow"/>
                 <w:lang w:eastAsia="zh-CN"/>
               </w:rPr>
-              <w:t>Ⅱ</w:t>
+              <w:t>Y</w:t>
             </w:r>
           </w:p>
         </w:tc>
@@ -20850,47 +20311,47 @@
               <w:spacing w:line="259" w:lineRule="auto"/>
               <w:ind w:right="142"/>
               <w:jc w:val="center"/>
+              <w:rPr>
+                <w:rFonts w:ascii="Courier New" w:hAnsi="Courier New" w:cs="Courier New"/>
+                <w:b/>
+                <w:highlight w:val="yellow"/>
+                <w:lang w:eastAsia="zh-CN"/>
+              </w:rPr>
+            </w:pPr>
+            <w:r>
               <w:rPr>
                 <w:rFonts w:ascii="Courier New" w:hAnsi="Courier New" w:cs="Courier New" w:hint="eastAsia"/>
                 <w:b/>
                 <w:highlight w:val="yellow"/>
                 <w:lang w:eastAsia="zh-CN"/>
               </w:rPr>
+              <w:t>4</w:t>
+            </w:r>
+          </w:p>
+        </w:tc>
+        <w:tc>
+          <w:tcPr>
+            <w:tcW w:w="708" w:type="dxa"/>
+            <w:tcBorders>
+              <w:top w:val="single" w:sz="4" w:space="0" w:color="000000"/>
+              <w:left w:val="single" w:sz="4" w:space="0" w:color="000000"/>
+              <w:bottom w:val="single" w:sz="4" w:space="0" w:color="000000"/>
+              <w:right w:val="single" w:sz="4" w:space="0" w:color="000000"/>
+            </w:tcBorders>
+          </w:tcPr>
+          <w:p>
+            <w:pPr>
+              <w:spacing w:line="259" w:lineRule="auto"/>
+              <w:ind w:right="142"/>
+              <w:jc w:val="center"/>
+              <w:rPr>
+                <w:rFonts w:ascii="Courier New" w:hAnsi="Courier New" w:cs="Courier New"/>
+                <w:lang w:eastAsia="zh-CN"/>
+              </w:rPr>
             </w:pPr>
             <w:r>
               <w:rPr>
                 <w:rFonts w:ascii="Courier New" w:hAnsi="Courier New" w:cs="Courier New" w:hint="eastAsia"/>
-                <w:b/>
-                <w:highlight w:val="yellow"/>
-                <w:lang w:eastAsia="zh-CN"/>
-              </w:rPr>
-              <w:t>4</w:t>
-            </w:r>
-          </w:p>
-        </w:tc>
-        <w:tc>
-          <w:tcPr>
-            <w:tcW w:w="708" w:type="dxa"/>
-            <w:tcBorders>
-              <w:top w:val="single" w:sz="4" w:space="0" w:color="000000"/>
-              <w:left w:val="single" w:sz="4" w:space="0" w:color="000000"/>
-              <w:bottom w:val="single" w:sz="4" w:space="0" w:color="000000"/>
-              <w:right w:val="single" w:sz="4" w:space="0" w:color="000000"/>
-            </w:tcBorders>
-          </w:tcPr>
-          <w:p>
-            <w:pPr>
-              <w:spacing w:line="259" w:lineRule="auto"/>
-              <w:ind w:right="142"/>
-              <w:jc w:val="center"/>
-              <w:rPr>
-                <w:rFonts w:ascii="Courier New" w:hAnsi="Courier New" w:cs="Courier New" w:hint="eastAsia"/>
-                <w:lang w:eastAsia="zh-CN"/>
-              </w:rPr>
-            </w:pPr>
-            <w:r>
-              <w:rPr>
-                <w:rFonts w:ascii="Courier New" w:hAnsi="Courier New" w:cs="Courier New" w:hint="eastAsia"/>
                 <w:lang w:eastAsia="zh-CN"/>
               </w:rPr>
               <w:t>5</w:t>
@@ -20913,7 +20374,7 @@
               <w:ind w:right="142"/>
               <w:jc w:val="center"/>
               <w:rPr>
-                <w:rFonts w:ascii="Courier New" w:hAnsi="Courier New" w:cs="Courier New" w:hint="eastAsia"/>
+                <w:rFonts w:ascii="Courier New" w:hAnsi="Courier New" w:cs="Courier New"/>
                 <w:lang w:eastAsia="zh-CN"/>
               </w:rPr>
             </w:pPr>
@@ -21039,14 +20500,7 @@
                 <w:rFonts w:ascii="Courier New" w:eastAsia="Courier New" w:hAnsi="Courier New" w:cs="Courier New"/>
                 <w:highlight w:val="cyan"/>
               </w:rPr>
-              <w:t xml:space="preserve">7800 </w:t>
-            </w:r>
-            <w:r>
-              <w:rPr>
-                <w:rFonts w:ascii="Courier New" w:eastAsia="Courier New" w:hAnsi="Courier New" w:cs="Courier New"/>
-                <w:highlight w:val="cyan"/>
-              </w:rPr>
-              <w:t>x</w:t>
+              <w:t>7800 x</w:t>
             </w:r>
           </w:p>
         </w:tc>
@@ -21138,7 +20592,7 @@
                 <w:highlight w:val="cyan"/>
                 <w:lang w:eastAsia="zh-CN"/>
               </w:rPr>
-              <w:t>Ⅲ</w:t>
+              <w:t>Z</w:t>
             </w:r>
           </w:p>
         </w:tc>
@@ -21158,44 +20612,44 @@
               <w:ind w:right="142"/>
               <w:jc w:val="center"/>
               <w:rPr>
+                <w:rFonts w:ascii="Courier New" w:hAnsi="Courier New" w:cs="Courier New"/>
+                <w:lang w:eastAsia="zh-CN"/>
+              </w:rPr>
+            </w:pPr>
+            <w:r>
+              <w:rPr>
                 <w:rFonts w:ascii="Courier New" w:hAnsi="Courier New" w:cs="Courier New" w:hint="eastAsia"/>
                 <w:lang w:eastAsia="zh-CN"/>
               </w:rPr>
+              <w:t>5</w:t>
+            </w:r>
+          </w:p>
+        </w:tc>
+        <w:tc>
+          <w:tcPr>
+            <w:tcW w:w="708" w:type="dxa"/>
+            <w:tcBorders>
+              <w:top w:val="single" w:sz="4" w:space="0" w:color="000000"/>
+              <w:left w:val="single" w:sz="4" w:space="0" w:color="000000"/>
+              <w:bottom w:val="single" w:sz="4" w:space="0" w:color="000000"/>
+              <w:right w:val="single" w:sz="4" w:space="0" w:color="000000"/>
+            </w:tcBorders>
+          </w:tcPr>
+          <w:p>
+            <w:pPr>
+              <w:spacing w:line="259" w:lineRule="auto"/>
+              <w:ind w:right="142"/>
+              <w:jc w:val="center"/>
+              <w:rPr>
+                <w:rFonts w:ascii="Courier New" w:hAnsi="Courier New" w:cs="Courier New"/>
+                <w:lang w:eastAsia="zh-CN"/>
+              </w:rPr>
             </w:pPr>
             <w:r>
               <w:rPr>
                 <w:rFonts w:ascii="Courier New" w:hAnsi="Courier New" w:cs="Courier New" w:hint="eastAsia"/>
                 <w:lang w:eastAsia="zh-CN"/>
               </w:rPr>
-              <w:t>5</w:t>
-            </w:r>
-          </w:p>
-        </w:tc>
-        <w:tc>
-          <w:tcPr>
-            <w:tcW w:w="708" w:type="dxa"/>
-            <w:tcBorders>
-              <w:top w:val="single" w:sz="4" w:space="0" w:color="000000"/>
-              <w:left w:val="single" w:sz="4" w:space="0" w:color="000000"/>
-              <w:bottom w:val="single" w:sz="4" w:space="0" w:color="000000"/>
-              <w:right w:val="single" w:sz="4" w:space="0" w:color="000000"/>
-            </w:tcBorders>
-          </w:tcPr>
-          <w:p>
-            <w:pPr>
-              <w:spacing w:line="259" w:lineRule="auto"/>
-              <w:ind w:right="142"/>
-              <w:jc w:val="center"/>
-              <w:rPr>
-                <w:rFonts w:ascii="Courier New" w:hAnsi="Courier New" w:cs="Courier New" w:hint="eastAsia"/>
-                <w:lang w:eastAsia="zh-CN"/>
-              </w:rPr>
-            </w:pPr>
-            <w:r>
-              <w:rPr>
-                <w:rFonts w:ascii="Courier New" w:hAnsi="Courier New" w:cs="Courier New" w:hint="eastAsia"/>
-                <w:lang w:eastAsia="zh-CN"/>
-              </w:rPr>
               <w:t>4</w:t>
             </w:r>
           </w:p>
@@ -21216,7 +20670,7 @@
               <w:ind w:right="142"/>
               <w:jc w:val="center"/>
               <w:rPr>
-                <w:rFonts w:ascii="Courier New" w:hAnsi="Courier New" w:cs="Courier New" w:hint="eastAsia"/>
+                <w:rFonts w:ascii="Courier New" w:hAnsi="Courier New" w:cs="Courier New"/>
                 <w:b/>
                 <w:lang w:eastAsia="zh-CN"/>
               </w:rPr>
@@ -21349,14 +20803,7 @@
                 <w:rFonts w:ascii="Courier New" w:eastAsia="Courier New" w:hAnsi="Courier New" w:cs="Courier New"/>
                 <w:highlight w:val="cyan"/>
               </w:rPr>
-              <w:t xml:space="preserve">18000 </w:t>
-            </w:r>
-            <w:r>
-              <w:rPr>
-                <w:rFonts w:ascii="Courier New" w:eastAsia="Courier New" w:hAnsi="Courier New" w:cs="Courier New"/>
-                <w:highlight w:val="cyan"/>
-              </w:rPr>
-              <w:t>y</w:t>
+              <w:t>18000 y</w:t>
             </w:r>
           </w:p>
         </w:tc>
@@ -21451,7 +20898,7 @@
                 <w:highlight w:val="cyan"/>
                 <w:lang w:eastAsia="zh-CN"/>
               </w:rPr>
-              <w:t>Ⅲ</w:t>
+              <w:t>Z</w:t>
             </w:r>
           </w:p>
         </w:tc>
@@ -21471,44 +20918,44 @@
               <w:ind w:right="142"/>
               <w:jc w:val="center"/>
               <w:rPr>
+                <w:rFonts w:ascii="Courier New" w:hAnsi="Courier New" w:cs="Courier New"/>
+                <w:lang w:eastAsia="zh-CN"/>
+              </w:rPr>
+            </w:pPr>
+            <w:r>
+              <w:rPr>
                 <w:rFonts w:ascii="Courier New" w:hAnsi="Courier New" w:cs="Courier New" w:hint="eastAsia"/>
                 <w:lang w:eastAsia="zh-CN"/>
               </w:rPr>
+              <w:t>5</w:t>
+            </w:r>
+          </w:p>
+        </w:tc>
+        <w:tc>
+          <w:tcPr>
+            <w:tcW w:w="708" w:type="dxa"/>
+            <w:tcBorders>
+              <w:top w:val="single" w:sz="4" w:space="0" w:color="000000"/>
+              <w:left w:val="single" w:sz="4" w:space="0" w:color="000000"/>
+              <w:bottom w:val="single" w:sz="4" w:space="0" w:color="000000"/>
+              <w:right w:val="single" w:sz="4" w:space="0" w:color="000000"/>
+            </w:tcBorders>
+          </w:tcPr>
+          <w:p>
+            <w:pPr>
+              <w:spacing w:line="259" w:lineRule="auto"/>
+              <w:ind w:right="142"/>
+              <w:jc w:val="center"/>
+              <w:rPr>
+                <w:rFonts w:ascii="Courier New" w:hAnsi="Courier New" w:cs="Courier New"/>
+                <w:lang w:eastAsia="zh-CN"/>
+              </w:rPr>
             </w:pPr>
             <w:r>
               <w:rPr>
                 <w:rFonts w:ascii="Courier New" w:hAnsi="Courier New" w:cs="Courier New" w:hint="eastAsia"/>
                 <w:lang w:eastAsia="zh-CN"/>
               </w:rPr>
-              <w:t>5</w:t>
-            </w:r>
-          </w:p>
-        </w:tc>
-        <w:tc>
-          <w:tcPr>
-            <w:tcW w:w="708" w:type="dxa"/>
-            <w:tcBorders>
-              <w:top w:val="single" w:sz="4" w:space="0" w:color="000000"/>
-              <w:left w:val="single" w:sz="4" w:space="0" w:color="000000"/>
-              <w:bottom w:val="single" w:sz="4" w:space="0" w:color="000000"/>
-              <w:right w:val="single" w:sz="4" w:space="0" w:color="000000"/>
-            </w:tcBorders>
-          </w:tcPr>
-          <w:p>
-            <w:pPr>
-              <w:spacing w:line="259" w:lineRule="auto"/>
-              <w:ind w:right="142"/>
-              <w:jc w:val="center"/>
-              <w:rPr>
-                <w:rFonts w:ascii="Courier New" w:hAnsi="Courier New" w:cs="Courier New" w:hint="eastAsia"/>
-                <w:lang w:eastAsia="zh-CN"/>
-              </w:rPr>
-            </w:pPr>
-            <w:r>
-              <w:rPr>
-                <w:rFonts w:ascii="Courier New" w:hAnsi="Courier New" w:cs="Courier New" w:hint="eastAsia"/>
-                <w:lang w:eastAsia="zh-CN"/>
-              </w:rPr>
               <w:t>4</w:t>
             </w:r>
           </w:p>
@@ -21529,7 +20976,7 @@
               <w:ind w:right="142"/>
               <w:jc w:val="center"/>
               <w:rPr>
-                <w:rFonts w:ascii="Courier New" w:hAnsi="Courier New" w:cs="Courier New" w:hint="eastAsia"/>
+                <w:rFonts w:ascii="Courier New" w:hAnsi="Courier New" w:cs="Courier New"/>
                 <w:b/>
                 <w:lang w:eastAsia="zh-CN"/>
               </w:rPr>
@@ -21627,7 +21074,7 @@
               <w:ind w:right="142"/>
               <w:jc w:val="center"/>
               <w:rPr>
-                <w:rFonts w:ascii="Courier New" w:hAnsi="Courier New" w:cs="Courier New" w:hint="eastAsia"/>
+                <w:rFonts w:ascii="Courier New" w:hAnsi="Courier New" w:cs="Courier New"/>
                 <w:lang w:eastAsia="zh-CN"/>
               </w:rPr>
             </w:pPr>
@@ -22103,7 +21550,7 @@
                 <w:rFonts w:ascii="宋体" w:eastAsia="宋体" w:hAnsi="宋体" w:cs="宋体" w:hint="eastAsia"/>
                 <w:lang w:eastAsia="zh-CN"/>
               </w:rPr>
-              <w:t>Ⅰ</w:t>
+              <w:t>X</w:t>
             </w:r>
           </w:p>
         </w:tc>
@@ -22128,7 +21575,7 @@
               <w:ind w:right="144"/>
               <w:jc w:val="center"/>
               <w:rPr>
-                <w:rFonts w:ascii="Courier New" w:eastAsia="PMingLiU" w:hAnsi="Courier New" w:cs="Courier New" w:hint="eastAsia"/>
+                <w:rFonts w:ascii="Courier New" w:eastAsia="PMingLiU" w:hAnsi="Courier New" w:cs="Courier New"/>
               </w:rPr>
             </w:pPr>
             <w:r>
@@ -22337,7 +21784,7 @@
                 <w:rFonts w:ascii="宋体" w:eastAsia="宋体" w:hAnsi="宋体" w:cs="宋体" w:hint="eastAsia"/>
                 <w:lang w:eastAsia="zh-CN"/>
               </w:rPr>
-              <w:t>Ⅱ</w:t>
+              <w:t>Y</w:t>
             </w:r>
           </w:p>
         </w:tc>
@@ -22362,7 +21809,7 @@
               <w:ind w:right="144"/>
               <w:jc w:val="center"/>
               <w:rPr>
-                <w:rFonts w:ascii="Courier New" w:eastAsia="PMingLiU" w:hAnsi="Courier New" w:cs="Courier New" w:hint="eastAsia"/>
+                <w:rFonts w:ascii="Courier New" w:eastAsia="PMingLiU" w:hAnsi="Courier New" w:cs="Courier New"/>
               </w:rPr>
             </w:pPr>
             <w:r>
@@ -22569,26 +22016,14 @@
                 <w:rFonts w:ascii="宋体" w:eastAsia="宋体" w:hAnsi="宋体" w:cs="宋体" w:hint="eastAsia"/>
                 <w:lang w:eastAsia="zh-CN"/>
               </w:rPr>
-              <w:t>Ⅲ</w:t>
+              <w:t>Z</w:t>
             </w:r>
           </w:p>
         </w:tc>
       </w:tr>
     </w:tbl>
-    <w:p>
-      <w:pPr>
-        <w:rPr>
-          <w:rFonts w:hint="eastAsia"/>
-        </w:rPr>
-      </w:pPr>
-    </w:p>
-    <w:p>
-      <w:pPr>
-        <w:rPr>
-          <w:rFonts w:hint="eastAsia"/>
-        </w:rPr>
-      </w:pPr>
-    </w:p>
+    <w:p/>
+    <w:p/>
     <w:p/>
     <w:p/>
     <w:p/>
@@ -22622,13 +22057,10 @@
     <w:p>
       <w:pPr>
         <w:rPr>
-          <w:rFonts w:hint="eastAsia"/>
           <w:sz w:val="24"/>
           <w:szCs w:val="24"/>
         </w:rPr>
       </w:pPr>
-      <w:bookmarkStart w:id="0" w:name="_GoBack"/>
-      <w:bookmarkEnd w:id="0"/>
     </w:p>
     <w:sectPr>
       <w:pgSz w:w="12240" w:h="15840"/>

</xml_diff>